<commit_message>
instruction file s example complemented
</commit_message>
<xml_diff>
--- a/Executable files/InstructionUA.docx
+++ b/Executable files/InstructionUA.docx
@@ -18695,30 +18695,194 @@
         <w:tab/>
         <w:t xml:space="preserve">Ресурс із сесією запусків конкретного алгоритму: </w:t>
       </w:r>
-      <w:hyperlink r:id="rId14" w:history="1">
-        <w:proofErr w:type="spellStart"/>
-        <w:r>
-          <w:rPr>
-            <w:rStyle w:val="Hyperlink"/>
-            <w:rFonts w:ascii="Times New Roman" w:eastAsia="Calibri" w:hAnsi="Times New Roman" w:cs="Times New Roman"/>
-            <w:sz w:val="28"/>
-            <w:szCs w:val="28"/>
-            <w:lang w:val="uk-UA"/>
-          </w:rPr>
-          <w:t>output</w:t>
-        </w:r>
-        <w:proofErr w:type="spellEnd"/>
-        <w:r>
-          <w:rPr>
-            <w:rStyle w:val="Hyperlink"/>
-            <w:rFonts w:ascii="Times New Roman" w:eastAsia="Calibri" w:hAnsi="Times New Roman" w:cs="Times New Roman"/>
-            <w:sz w:val="28"/>
-            <w:szCs w:val="28"/>
-            <w:lang w:val="uk-UA"/>
-          </w:rPr>
-          <w:t>\sampleResults.txt</w:t>
-        </w:r>
-      </w:hyperlink>
+      <w:r>
+        <w:fldChar w:fldCharType="begin"/>
+      </w:r>
+      <w:r>
+        <w:rPr>
+          <w:lang w:val="uk-UA"/>
+        </w:rPr>
+        <w:instrText xml:space="preserve"> </w:instrText>
+      </w:r>
+      <w:r>
+        <w:instrText>HYPERLINK</w:instrText>
+      </w:r>
+      <w:r>
+        <w:rPr>
+          <w:lang w:val="uk-UA"/>
+        </w:rPr>
+        <w:instrText xml:space="preserve"> "</w:instrText>
+      </w:r>
+      <w:r>
+        <w:instrText>file</w:instrText>
+      </w:r>
+      <w:r>
+        <w:rPr>
+          <w:lang w:val="uk-UA"/>
+        </w:rPr>
+        <w:instrText>:///</w:instrText>
+      </w:r>
+      <w:r>
+        <w:instrText>D</w:instrText>
+      </w:r>
+      <w:r>
+        <w:rPr>
+          <w:lang w:val="uk-UA"/>
+        </w:rPr>
+        <w:instrText>:\\</w:instrText>
+      </w:r>
+      <w:r>
+        <w:instrText>Repos</w:instrText>
+      </w:r>
+      <w:r>
+        <w:rPr>
+          <w:lang w:val="uk-UA"/>
+        </w:rPr>
+        <w:instrText>\\</w:instrText>
+      </w:r>
+      <w:r>
+        <w:instrText>TSP</w:instrText>
+      </w:r>
+      <w:r>
+        <w:rPr>
+          <w:lang w:val="uk-UA"/>
+        </w:rPr>
+        <w:instrText>_</w:instrText>
+      </w:r>
+      <w:r>
+        <w:instrText>Algo</w:instrText>
+      </w:r>
+      <w:r>
+        <w:rPr>
+          <w:lang w:val="uk-UA"/>
+        </w:rPr>
+        <w:instrText>\\</w:instrText>
+      </w:r>
+      <w:r>
+        <w:instrText>ElasticNetAlg</w:instrText>
+      </w:r>
+      <w:r>
+        <w:rPr>
+          <w:lang w:val="uk-UA"/>
+        </w:rPr>
+        <w:instrText>%20</w:instrText>
+      </w:r>
+      <w:r>
+        <w:instrText>For</w:instrText>
+      </w:r>
+      <w:r>
+        <w:rPr>
+          <w:lang w:val="uk-UA"/>
+        </w:rPr>
+        <w:instrText>%20</w:instrText>
+      </w:r>
+      <w:r>
+        <w:instrText>TSP</w:instrText>
+      </w:r>
+      <w:r>
+        <w:rPr>
+          <w:lang w:val="uk-UA"/>
+        </w:rPr>
+        <w:instrText>%20</w:instrText>
+      </w:r>
+      <w:r>
+        <w:instrText>by</w:instrText>
+      </w:r>
+      <w:r>
+        <w:rPr>
+          <w:lang w:val="uk-UA"/>
+        </w:rPr>
+        <w:instrText>%20</w:instrText>
+      </w:r>
+      <w:r>
+        <w:instrText>str</w:instrText>
+      </w:r>
+      <w:r>
+        <w:rPr>
+          <w:lang w:val="uk-UA"/>
+        </w:rPr>
+        <w:instrText>1</w:instrText>
+      </w:r>
+      <w:r>
+        <w:instrText>k</w:instrText>
+      </w:r>
+      <w:r>
+        <w:rPr>
+          <w:lang w:val="uk-UA"/>
+        </w:rPr>
+        <w:instrText>6</w:instrText>
+      </w:r>
+      <w:r>
+        <w:instrText>r</w:instrText>
+      </w:r>
+      <w:r>
+        <w:rPr>
+          <w:lang w:val="uk-UA"/>
+        </w:rPr>
+        <w:instrText>\\</w:instrText>
+      </w:r>
+      <w:r>
+        <w:instrText>output</w:instrText>
+      </w:r>
+      <w:r>
+        <w:rPr>
+          <w:lang w:val="uk-UA"/>
+        </w:rPr>
+        <w:instrText>\\</w:instrText>
+      </w:r>
+      <w:r>
+        <w:instrText>sampleResults</w:instrText>
+      </w:r>
+      <w:r>
+        <w:rPr>
+          <w:lang w:val="uk-UA"/>
+        </w:rPr>
+        <w:instrText>.</w:instrText>
+      </w:r>
+      <w:r>
+        <w:instrText>txt</w:instrText>
+      </w:r>
+      <w:r>
+        <w:rPr>
+          <w:lang w:val="uk-UA"/>
+        </w:rPr>
+        <w:instrText xml:space="preserve">" </w:instrText>
+      </w:r>
+      <w:r>
+        <w:fldChar w:fldCharType="separate"/>
+      </w:r>
+      <w:proofErr w:type="spellStart"/>
+      <w:r>
+        <w:rPr>
+          <w:rStyle w:val="Hyperlink"/>
+          <w:rFonts w:ascii="Times New Roman" w:eastAsia="Calibri" w:hAnsi="Times New Roman" w:cs="Times New Roman"/>
+          <w:sz w:val="28"/>
+          <w:szCs w:val="28"/>
+          <w:lang w:val="uk-UA"/>
+        </w:rPr>
+        <w:t>output</w:t>
+      </w:r>
+      <w:proofErr w:type="spellEnd"/>
+      <w:r>
+        <w:rPr>
+          <w:rStyle w:val="Hyperlink"/>
+          <w:rFonts w:ascii="Times New Roman" w:eastAsia="Calibri" w:hAnsi="Times New Roman" w:cs="Times New Roman"/>
+          <w:sz w:val="28"/>
+          <w:szCs w:val="28"/>
+          <w:lang w:val="uk-UA"/>
+        </w:rPr>
+        <w:t>\sampleResults.txt</w:t>
+      </w:r>
+      <w:r>
+        <w:rPr>
+          <w:rStyle w:val="Hyperlink"/>
+          <w:rFonts w:ascii="Times New Roman" w:eastAsia="Calibri" w:hAnsi="Times New Roman" w:cs="Times New Roman"/>
+          <w:sz w:val="28"/>
+          <w:szCs w:val="28"/>
+          <w:lang w:val="uk-UA"/>
+        </w:rPr>
+        <w:fldChar w:fldCharType="end"/>
+      </w:r>
     </w:p>
     <w:p>
       <w:pPr>
@@ -18822,7 +18986,7 @@
                     <pic:cNvPicPr/>
                   </pic:nvPicPr>
                   <pic:blipFill rotWithShape="1">
-                    <a:blip r:embed="rId15"/>
+                    <a:blip r:embed="rId14"/>
                     <a:srcRect l="1053" t="8182" r="26451" b="52109"/>
                     <a:stretch/>
                   </pic:blipFill>
@@ -23083,7 +23247,7 @@
                     <pic:cNvPicPr/>
                   </pic:nvPicPr>
                   <pic:blipFill rotWithShape="1">
-                    <a:blip r:embed="rId16"/>
+                    <a:blip r:embed="rId15"/>
                     <a:srcRect l="2106" t="3369" r="40439" b="5423"/>
                     <a:stretch/>
                   </pic:blipFill>
@@ -36684,14 +36848,18 @@
           <w:rFonts w:ascii="Times New Roman" w:eastAsiaTheme="minorEastAsia" w:hAnsi="Times New Roman" w:cs="Times New Roman"/>
           <w:sz w:val="28"/>
           <w:szCs w:val="28"/>
-          <w:lang w:val="uk-UA"/>
-        </w:rPr>
-      </w:pPr>
+          <w:highlight w:val="yellow"/>
+          <w:lang w:val="uk-UA"/>
+        </w:rPr>
+      </w:pPr>
+      <w:bookmarkStart w:id="0" w:name="_GoBack"/>
+      <w:bookmarkEnd w:id="0"/>
       <w:r>
         <w:rPr>
           <w:rFonts w:ascii="Times New Roman" w:eastAsiaTheme="minorEastAsia" w:hAnsi="Times New Roman" w:cs="Times New Roman"/>
           <w:sz w:val="28"/>
           <w:szCs w:val="28"/>
+          <w:highlight w:val="yellow"/>
           <w:lang w:val="uk-UA"/>
         </w:rPr>
         <w:t>Наступний крок полягає у тому, щоб відсортувати міста у відповідному порядку. Це досягається саме завдяки прив’язаним точкам кільця. І справжні, і нормалізовані точки кільця сортуються у порядку зростання індексів прив’язаних точок.</w:t>
@@ -36703,6 +36871,7 @@
           <w:rFonts w:ascii="Times New Roman" w:eastAsiaTheme="minorEastAsia" w:hAnsi="Times New Roman" w:cs="Times New Roman"/>
           <w:sz w:val="28"/>
           <w:szCs w:val="28"/>
+          <w:highlight w:val="yellow"/>
           <w:lang w:val="uk-UA"/>
         </w:rPr>
       </w:pPr>
@@ -36711,6 +36880,7 @@
           <w:rFonts w:ascii="Times New Roman" w:eastAsiaTheme="minorEastAsia" w:hAnsi="Times New Roman" w:cs="Times New Roman"/>
           <w:sz w:val="28"/>
           <w:szCs w:val="28"/>
+          <w:highlight w:val="yellow"/>
           <w:lang w:val="uk-UA"/>
         </w:rPr>
         <w:t xml:space="preserve">У зразку результат сортування буде </w:t>
@@ -36725,6 +36895,7 @@
           <w:i/>
           <w:sz w:val="28"/>
           <w:szCs w:val="28"/>
+          <w:highlight w:val="yellow"/>
         </w:rPr>
       </w:pPr>
       <m:oMathPara>
@@ -36737,6 +36908,7 @@
                   <w:i/>
                   <w:sz w:val="28"/>
                   <w:szCs w:val="28"/>
+                  <w:highlight w:val="yellow"/>
                   <w:lang w:val="uk-UA"/>
                 </w:rPr>
               </m:ctrlPr>
@@ -36750,6 +36922,7 @@
                       <w:i/>
                       <w:sz w:val="28"/>
                       <w:szCs w:val="28"/>
+                      <w:highlight w:val="yellow"/>
                       <w:lang w:val="uk-UA"/>
                     </w:rPr>
                   </m:ctrlPr>
@@ -36760,6 +36933,7 @@
                       <w:rFonts w:ascii="Cambria Math" w:eastAsia="Calibri" w:hAnsi="Cambria Math" w:cs="Times New Roman"/>
                       <w:sz w:val="28"/>
                       <w:szCs w:val="28"/>
+                      <w:highlight w:val="yellow"/>
                       <w:lang w:val="uk-UA"/>
                     </w:rPr>
                     <m:t>A</m:t>
@@ -36771,6 +36945,7 @@
                       <w:rFonts w:ascii="Cambria Math" w:eastAsia="Calibri" w:hAnsi="Cambria Math" w:cs="Times New Roman"/>
                       <w:sz w:val="28"/>
                       <w:szCs w:val="28"/>
+                      <w:highlight w:val="yellow"/>
                       <w:lang w:val="uk-UA"/>
                     </w:rPr>
                     <m:t>'</m:t>
@@ -36784,6 +36959,7 @@
                   <w:rFonts w:ascii="Cambria Math" w:eastAsia="Calibri" w:hAnsi="Cambria Math" w:cs="Times New Roman"/>
                   <w:sz w:val="28"/>
                   <w:szCs w:val="28"/>
+                  <w:highlight w:val="yellow"/>
                   <w:lang w:val="uk-UA"/>
                 </w:rPr>
                 <m:t>1</m:t>
@@ -36798,6 +36974,7 @@
                   <w:i/>
                   <w:sz w:val="28"/>
                   <w:szCs w:val="28"/>
+                  <w:highlight w:val="yellow"/>
                   <w:lang w:val="uk-UA"/>
                 </w:rPr>
               </m:ctrlPr>
@@ -36808,6 +36985,7 @@
                   <w:rFonts w:ascii="Cambria Math" w:eastAsia="Calibri" w:hAnsi="Cambria Math" w:cs="Times New Roman"/>
                   <w:sz w:val="28"/>
                   <w:szCs w:val="28"/>
+                  <w:highlight w:val="yellow"/>
                   <w:lang w:val="uk-UA"/>
                 </w:rPr>
                 <m:t>1</m:t>
@@ -36819,6 +36997,7 @@
               <w:rFonts w:ascii="Cambria Math" w:eastAsia="Calibri" w:hAnsi="Cambria Math" w:cs="Times New Roman"/>
               <w:sz w:val="28"/>
               <w:szCs w:val="28"/>
+              <w:highlight w:val="yellow"/>
             </w:rPr>
             <m:t>;</m:t>
           </m:r>
@@ -36828,6 +37007,7 @@
             </m:rPr>
             <w:rPr>
               <w:rFonts w:ascii="Cambria Math" w:eastAsiaTheme="minorEastAsia" w:hAnsi="Cambria Math" w:cs="Times New Roman"/>
+              <w:highlight w:val="yellow"/>
               <w:lang w:val="ru-RU"/>
             </w:rPr>
             <m:t xml:space="preserve"> </m:t>
@@ -36840,6 +37020,7 @@
                   <w:i/>
                   <w:sz w:val="28"/>
                   <w:szCs w:val="28"/>
+                  <w:highlight w:val="yellow"/>
                   <w:lang w:val="uk-UA"/>
                 </w:rPr>
               </m:ctrlPr>
@@ -36853,6 +37034,7 @@
                       <w:i/>
                       <w:sz w:val="28"/>
                       <w:szCs w:val="28"/>
+                      <w:highlight w:val="yellow"/>
                       <w:lang w:val="uk-UA"/>
                     </w:rPr>
                   </m:ctrlPr>
@@ -36863,6 +37045,7 @@
                       <w:rFonts w:ascii="Cambria Math" w:eastAsia="Calibri" w:hAnsi="Cambria Math" w:cs="Times New Roman"/>
                       <w:sz w:val="28"/>
                       <w:szCs w:val="28"/>
+                      <w:highlight w:val="yellow"/>
                       <w:lang w:val="uk-UA"/>
                     </w:rPr>
                     <m:t>B</m:t>
@@ -36874,6 +37057,7 @@
                       <w:rFonts w:ascii="Cambria Math" w:eastAsia="Calibri" w:hAnsi="Cambria Math" w:cs="Times New Roman"/>
                       <w:sz w:val="28"/>
                       <w:szCs w:val="28"/>
+                      <w:highlight w:val="yellow"/>
                       <w:lang w:val="uk-UA"/>
                     </w:rPr>
                     <m:t>'</m:t>
@@ -36887,6 +37071,7 @@
                   <w:rFonts w:ascii="Cambria Math" w:eastAsia="Calibri" w:hAnsi="Cambria Math" w:cs="Times New Roman"/>
                   <w:sz w:val="28"/>
                   <w:szCs w:val="28"/>
+                  <w:highlight w:val="yellow"/>
                   <w:lang w:val="uk-UA"/>
                 </w:rPr>
                 <m:t>2</m:t>
@@ -36901,6 +37086,7 @@
                   <w:i/>
                   <w:sz w:val="28"/>
                   <w:szCs w:val="28"/>
+                  <w:highlight w:val="yellow"/>
                   <w:lang w:val="uk-UA"/>
                 </w:rPr>
               </m:ctrlPr>
@@ -36911,6 +37097,7 @@
                   <w:rFonts w:ascii="Cambria Math" w:eastAsia="Calibri" w:hAnsi="Cambria Math" w:cs="Times New Roman"/>
                   <w:sz w:val="28"/>
                   <w:szCs w:val="28"/>
+                  <w:highlight w:val="yellow"/>
                   <w:lang w:val="uk-UA"/>
                 </w:rPr>
                 <m:t>2</m:t>
@@ -36922,6 +37109,7 @@
               <w:rFonts w:ascii="Cambria Math" w:eastAsia="Calibri" w:hAnsi="Cambria Math" w:cs="Times New Roman"/>
               <w:sz w:val="28"/>
               <w:szCs w:val="28"/>
+              <w:highlight w:val="yellow"/>
               <w:lang w:val="uk-UA"/>
             </w:rPr>
             <m:t xml:space="preserve">; </m:t>
@@ -36934,6 +37122,7 @@
                   <w:i/>
                   <w:sz w:val="28"/>
                   <w:szCs w:val="28"/>
+                  <w:highlight w:val="yellow"/>
                   <w:lang w:val="uk-UA"/>
                 </w:rPr>
               </m:ctrlPr>
@@ -36947,6 +37136,7 @@
                       <w:i/>
                       <w:sz w:val="28"/>
                       <w:szCs w:val="28"/>
+                      <w:highlight w:val="yellow"/>
                       <w:lang w:val="uk-UA"/>
                     </w:rPr>
                   </m:ctrlPr>
@@ -36957,6 +37147,7 @@
                       <w:rFonts w:ascii="Cambria Math" w:eastAsia="Calibri" w:hAnsi="Cambria Math" w:cs="Times New Roman"/>
                       <w:sz w:val="28"/>
                       <w:szCs w:val="28"/>
+                      <w:highlight w:val="yellow"/>
                       <w:lang w:val="uk-UA"/>
                     </w:rPr>
                     <m:t>C</m:t>
@@ -36968,6 +37159,7 @@
                       <w:rFonts w:ascii="Cambria Math" w:eastAsia="Calibri" w:hAnsi="Cambria Math" w:cs="Times New Roman"/>
                       <w:sz w:val="28"/>
                       <w:szCs w:val="28"/>
+                      <w:highlight w:val="yellow"/>
                       <w:lang w:val="uk-UA"/>
                     </w:rPr>
                     <m:t>'</m:t>
@@ -36981,6 +37173,7 @@
                   <w:rFonts w:ascii="Cambria Math" w:eastAsia="Calibri" w:hAnsi="Cambria Math" w:cs="Times New Roman"/>
                   <w:sz w:val="28"/>
                   <w:szCs w:val="28"/>
+                  <w:highlight w:val="yellow"/>
                   <w:lang w:val="uk-UA"/>
                 </w:rPr>
                 <m:t>3</m:t>
@@ -36995,6 +37188,7 @@
                   <w:i/>
                   <w:sz w:val="28"/>
                   <w:szCs w:val="28"/>
+                  <w:highlight w:val="yellow"/>
                   <w:lang w:val="uk-UA"/>
                 </w:rPr>
               </m:ctrlPr>
@@ -37005,6 +37199,7 @@
                   <w:rFonts w:ascii="Cambria Math" w:eastAsia="Calibri" w:hAnsi="Cambria Math" w:cs="Times New Roman"/>
                   <w:sz w:val="28"/>
                   <w:szCs w:val="28"/>
+                  <w:highlight w:val="yellow"/>
                   <w:lang w:val="uk-UA"/>
                 </w:rPr>
                 <m:t>3</m:t>
@@ -37016,6 +37211,7 @@
               <w:rFonts w:ascii="Cambria Math" w:eastAsia="Calibri" w:hAnsi="Cambria Math" w:cs="Times New Roman"/>
               <w:sz w:val="28"/>
               <w:szCs w:val="28"/>
+              <w:highlight w:val="yellow"/>
               <w:lang w:val="uk-UA"/>
             </w:rPr>
             <m:t xml:space="preserve">; </m:t>
@@ -37028,6 +37224,7 @@
                   <w:i/>
                   <w:sz w:val="28"/>
                   <w:szCs w:val="28"/>
+                  <w:highlight w:val="yellow"/>
                   <w:lang w:val="uk-UA"/>
                 </w:rPr>
               </m:ctrlPr>
@@ -37041,6 +37238,7 @@
                       <w:i/>
                       <w:sz w:val="28"/>
                       <w:szCs w:val="28"/>
+                      <w:highlight w:val="yellow"/>
                       <w:lang w:val="uk-UA"/>
                     </w:rPr>
                   </m:ctrlPr>
@@ -37051,6 +37249,7 @@
                       <w:rFonts w:ascii="Cambria Math" w:eastAsia="Calibri" w:hAnsi="Cambria Math" w:cs="Times New Roman"/>
                       <w:sz w:val="28"/>
                       <w:szCs w:val="28"/>
+                      <w:highlight w:val="yellow"/>
                       <w:lang w:val="uk-UA"/>
                     </w:rPr>
                     <m:t>D</m:t>
@@ -37062,6 +37261,7 @@
                       <w:rFonts w:ascii="Cambria Math" w:eastAsia="Calibri" w:hAnsi="Cambria Math" w:cs="Times New Roman"/>
                       <w:sz w:val="28"/>
                       <w:szCs w:val="28"/>
+                      <w:highlight w:val="yellow"/>
                       <w:lang w:val="uk-UA"/>
                     </w:rPr>
                     <m:t>'</m:t>
@@ -37075,6 +37275,7 @@
                   <w:rFonts w:ascii="Cambria Math" w:eastAsia="Calibri" w:hAnsi="Cambria Math" w:cs="Times New Roman"/>
                   <w:sz w:val="28"/>
                   <w:szCs w:val="28"/>
+                  <w:highlight w:val="yellow"/>
                   <w:lang w:val="uk-UA"/>
                 </w:rPr>
                 <m:t>4</m:t>
@@ -37089,6 +37290,7 @@
                   <w:i/>
                   <w:sz w:val="28"/>
                   <w:szCs w:val="28"/>
+                  <w:highlight w:val="yellow"/>
                   <w:lang w:val="uk-UA"/>
                 </w:rPr>
               </m:ctrlPr>
@@ -37099,6 +37301,7 @@
                   <w:rFonts w:ascii="Cambria Math" w:eastAsia="Calibri" w:hAnsi="Cambria Math" w:cs="Times New Roman"/>
                   <w:sz w:val="28"/>
                   <w:szCs w:val="28"/>
+                  <w:highlight w:val="yellow"/>
                   <w:lang w:val="uk-UA"/>
                 </w:rPr>
                 <m:t>4</m:t>
@@ -37110,6 +37313,7 @@
               <w:rFonts w:ascii="Cambria Math" w:eastAsia="Calibri" w:hAnsi="Cambria Math" w:cs="Times New Roman"/>
               <w:sz w:val="28"/>
               <w:szCs w:val="28"/>
+              <w:highlight w:val="yellow"/>
               <w:lang w:val="uk-UA"/>
             </w:rPr>
             <m:t xml:space="preserve">; </m:t>
@@ -37122,6 +37326,7 @@
                   <w:i/>
                   <w:sz w:val="28"/>
                   <w:szCs w:val="28"/>
+                  <w:highlight w:val="yellow"/>
                   <w:lang w:val="uk-UA"/>
                 </w:rPr>
               </m:ctrlPr>
@@ -37135,6 +37340,7 @@
                       <w:i/>
                       <w:sz w:val="28"/>
                       <w:szCs w:val="28"/>
+                      <w:highlight w:val="yellow"/>
                       <w:lang w:val="uk-UA"/>
                     </w:rPr>
                   </m:ctrlPr>
@@ -37145,6 +37351,7 @@
                       <w:rFonts w:ascii="Cambria Math" w:eastAsia="Calibri" w:hAnsi="Cambria Math" w:cs="Times New Roman"/>
                       <w:sz w:val="28"/>
                       <w:szCs w:val="28"/>
+                      <w:highlight w:val="yellow"/>
                       <w:lang w:val="uk-UA"/>
                     </w:rPr>
                     <m:t>E</m:t>
@@ -37156,6 +37363,7 @@
                       <w:rFonts w:ascii="Cambria Math" w:eastAsia="Calibri" w:hAnsi="Cambria Math" w:cs="Times New Roman"/>
                       <w:sz w:val="28"/>
                       <w:szCs w:val="28"/>
+                      <w:highlight w:val="yellow"/>
                       <w:lang w:val="uk-UA"/>
                     </w:rPr>
                     <m:t>'</m:t>
@@ -37169,6 +37377,7 @@
                   <w:rFonts w:ascii="Cambria Math" w:eastAsia="Calibri" w:hAnsi="Cambria Math" w:cs="Times New Roman"/>
                   <w:sz w:val="28"/>
                   <w:szCs w:val="28"/>
+                  <w:highlight w:val="yellow"/>
                   <w:lang w:val="uk-UA"/>
                 </w:rPr>
                 <m:t>5</m:t>
@@ -37183,6 +37392,7 @@
                   <w:i/>
                   <w:sz w:val="28"/>
                   <w:szCs w:val="28"/>
+                  <w:highlight w:val="yellow"/>
                   <w:lang w:val="uk-UA"/>
                 </w:rPr>
               </m:ctrlPr>
@@ -37193,6 +37403,7 @@
                   <w:rFonts w:ascii="Cambria Math" w:eastAsia="Calibri" w:hAnsi="Cambria Math" w:cs="Times New Roman"/>
                   <w:sz w:val="28"/>
                   <w:szCs w:val="28"/>
+                  <w:highlight w:val="yellow"/>
                   <w:lang w:val="uk-UA"/>
                 </w:rPr>
                 <m:t>5</m:t>
@@ -37204,6 +37415,7 @@
               <w:rFonts w:ascii="Cambria Math" w:eastAsia="Calibri" w:hAnsi="Cambria Math" w:cs="Times New Roman"/>
               <w:sz w:val="28"/>
               <w:szCs w:val="28"/>
+              <w:highlight w:val="yellow"/>
               <w:lang w:val="uk-UA"/>
             </w:rPr>
             <m:t>;</m:t>
@@ -37220,14 +37432,16 @@
           <w:rFonts w:ascii="Times New Roman" w:eastAsia="Calibri" w:hAnsi="Times New Roman" w:cs="Times New Roman"/>
           <w:sz w:val="28"/>
           <w:szCs w:val="28"/>
-          <w:lang w:val="uk-UA"/>
-        </w:rPr>
-      </w:pPr>
-      <w:r>
-        <w:rPr>
-          <w:rFonts w:ascii="Times New Roman" w:eastAsia="Calibri" w:hAnsi="Times New Roman" w:cs="Times New Roman"/>
-          <w:sz w:val="28"/>
-          <w:szCs w:val="28"/>
+          <w:highlight w:val="yellow"/>
+          <w:lang w:val="uk-UA"/>
+        </w:rPr>
+      </w:pPr>
+      <w:r>
+        <w:rPr>
+          <w:rFonts w:ascii="Times New Roman" w:eastAsia="Calibri" w:hAnsi="Times New Roman" w:cs="Times New Roman"/>
+          <w:sz w:val="28"/>
+          <w:szCs w:val="28"/>
+          <w:highlight w:val="yellow"/>
           <w:lang w:val="uk-UA"/>
         </w:rPr>
         <w:t>, тобто наочно вигляд масиву не змінився, оскільки індекси прив’язаних точок знаходяться у порядку зростання.</w:t>
@@ -37242,14 +37456,16 @@
           <w:rFonts w:ascii="Times New Roman" w:eastAsia="Calibri" w:hAnsi="Times New Roman" w:cs="Times New Roman"/>
           <w:sz w:val="28"/>
           <w:szCs w:val="28"/>
-          <w:lang w:val="uk-UA"/>
-        </w:rPr>
-      </w:pPr>
-      <w:r>
-        <w:rPr>
-          <w:rFonts w:ascii="Times New Roman" w:eastAsia="Calibri" w:hAnsi="Times New Roman" w:cs="Times New Roman"/>
-          <w:sz w:val="28"/>
-          <w:szCs w:val="28"/>
+          <w:highlight w:val="yellow"/>
+          <w:lang w:val="uk-UA"/>
+        </w:rPr>
+      </w:pPr>
+      <w:r>
+        <w:rPr>
+          <w:rFonts w:ascii="Times New Roman" w:eastAsia="Calibri" w:hAnsi="Times New Roman" w:cs="Times New Roman"/>
+          <w:sz w:val="28"/>
+          <w:szCs w:val="28"/>
+          <w:highlight w:val="yellow"/>
           <w:lang w:val="uk-UA"/>
         </w:rPr>
         <w:t>Починається обчислення у циклі:</w:t>
@@ -37264,6 +37480,7 @@
           <w:rFonts w:ascii="Times New Roman" w:eastAsiaTheme="minorEastAsia" w:hAnsi="Times New Roman" w:cs="Times New Roman"/>
           <w:sz w:val="28"/>
           <w:szCs w:val="28"/>
+          <w:highlight w:val="yellow"/>
           <w:lang w:val="uk-UA"/>
         </w:rPr>
       </w:pPr>
@@ -37273,6 +37490,7 @@
           <w:rFonts w:ascii="Times New Roman" w:eastAsiaTheme="minorEastAsia" w:hAnsi="Times New Roman" w:cs="Times New Roman"/>
           <w:sz w:val="28"/>
           <w:szCs w:val="28"/>
+          <w:highlight w:val="yellow"/>
         </w:rPr>
         <w:t>NormalizedPathLength</w:t>
       </w:r>
@@ -37282,6 +37500,7 @@
           <w:rFonts w:ascii="Times New Roman" w:eastAsiaTheme="minorEastAsia" w:hAnsi="Times New Roman" w:cs="Times New Roman"/>
           <w:sz w:val="28"/>
           <w:szCs w:val="28"/>
+          <w:highlight w:val="yellow"/>
           <w:lang w:val="uk-UA"/>
         </w:rPr>
         <w:t xml:space="preserve"> = 0;</w:t>
@@ -37296,6 +37515,8 @@
           <w:rFonts w:ascii="Times New Roman" w:eastAsiaTheme="minorEastAsia" w:hAnsi="Times New Roman" w:cs="Times New Roman"/>
           <w:sz w:val="28"/>
           <w:szCs w:val="28"/>
+          <w:highlight w:val="yellow"/>
+          <w:lang w:val="uk-UA"/>
         </w:rPr>
       </w:pPr>
       <w:proofErr w:type="spellStart"/>
@@ -37304,6 +37525,7 @@
           <w:rFonts w:ascii="Times New Roman" w:eastAsiaTheme="minorEastAsia" w:hAnsi="Times New Roman" w:cs="Times New Roman"/>
           <w:sz w:val="28"/>
           <w:szCs w:val="28"/>
+          <w:highlight w:val="yellow"/>
         </w:rPr>
         <w:t>AbsolutePathLength</w:t>
       </w:r>
@@ -37313,6 +37535,8 @@
           <w:rFonts w:ascii="Times New Roman" w:eastAsiaTheme="minorEastAsia" w:hAnsi="Times New Roman" w:cs="Times New Roman"/>
           <w:sz w:val="28"/>
           <w:szCs w:val="28"/>
+          <w:highlight w:val="yellow"/>
+          <w:lang w:val="uk-UA"/>
         </w:rPr>
         <w:t xml:space="preserve"> = 0;</w:t>
       </w:r>
@@ -37326,6 +37550,7 @@
           <w:rFonts w:ascii="Times New Roman" w:eastAsia="Calibri" w:hAnsi="Times New Roman" w:cs="Times New Roman"/>
           <w:sz w:val="28"/>
           <w:szCs w:val="28"/>
+          <w:highlight w:val="yellow"/>
           <w:lang w:val="uk-UA"/>
         </w:rPr>
       </w:pPr>
@@ -37339,14 +37564,16 @@
           <w:rFonts w:ascii="Times New Roman" w:eastAsia="Calibri" w:hAnsi="Times New Roman" w:cs="Times New Roman"/>
           <w:sz w:val="28"/>
           <w:szCs w:val="28"/>
-          <w:lang w:val="uk-UA"/>
-        </w:rPr>
-      </w:pPr>
-      <w:r>
-        <w:rPr>
-          <w:rFonts w:ascii="Times New Roman" w:eastAsia="Calibri" w:hAnsi="Times New Roman" w:cs="Times New Roman"/>
-          <w:sz w:val="28"/>
-          <w:szCs w:val="28"/>
+          <w:highlight w:val="yellow"/>
+          <w:lang w:val="uk-UA"/>
+        </w:rPr>
+      </w:pPr>
+      <w:r>
+        <w:rPr>
+          <w:rFonts w:ascii="Times New Roman" w:eastAsia="Calibri" w:hAnsi="Times New Roman" w:cs="Times New Roman"/>
+          <w:sz w:val="28"/>
+          <w:szCs w:val="28"/>
+          <w:highlight w:val="yellow"/>
           <w:lang w:val="uk-UA"/>
         </w:rPr>
         <w:t xml:space="preserve">1.Обрахуємо відстань між містами </w:t>
@@ -37356,6 +37583,7 @@
           <w:rFonts w:ascii="Times New Roman" w:eastAsia="Calibri" w:hAnsi="Times New Roman" w:cs="Times New Roman"/>
           <w:sz w:val="28"/>
           <w:szCs w:val="28"/>
+          <w:highlight w:val="yellow"/>
         </w:rPr>
         <w:t>A</w:t>
       </w:r>
@@ -37364,6 +37592,7 @@
           <w:rFonts w:ascii="Times New Roman" w:eastAsia="Calibri" w:hAnsi="Times New Roman" w:cs="Times New Roman"/>
           <w:sz w:val="28"/>
           <w:szCs w:val="28"/>
+          <w:highlight w:val="yellow"/>
           <w:lang w:val="uk-UA"/>
         </w:rPr>
         <w:t xml:space="preserve"> – </w:t>
@@ -37373,6 +37602,7 @@
           <w:rFonts w:ascii="Times New Roman" w:eastAsia="Calibri" w:hAnsi="Times New Roman" w:cs="Times New Roman"/>
           <w:sz w:val="28"/>
           <w:szCs w:val="28"/>
+          <w:highlight w:val="yellow"/>
         </w:rPr>
         <w:t>B</w:t>
       </w:r>
@@ -37381,6 +37611,7 @@
           <w:rFonts w:ascii="Times New Roman" w:eastAsia="Calibri" w:hAnsi="Times New Roman" w:cs="Times New Roman"/>
           <w:sz w:val="28"/>
           <w:szCs w:val="28"/>
+          <w:highlight w:val="yellow"/>
           <w:lang w:val="uk-UA"/>
         </w:rPr>
         <w:t>:</w:t>
@@ -37395,6 +37626,7 @@
           <w:rFonts w:ascii="Times New Roman" w:eastAsiaTheme="minorEastAsia" w:hAnsi="Times New Roman" w:cs="Times New Roman"/>
           <w:sz w:val="28"/>
           <w:szCs w:val="28"/>
+          <w:highlight w:val="yellow"/>
           <w:lang w:val="uk-UA"/>
         </w:rPr>
       </w:pPr>
@@ -37407,6 +37639,7 @@
                 <w:i/>
                 <w:sz w:val="28"/>
                 <w:szCs w:val="28"/>
+                <w:highlight w:val="yellow"/>
                 <w:lang w:val="uk-UA"/>
               </w:rPr>
             </m:ctrlPr>
@@ -37417,6 +37650,7 @@
                 <w:rFonts w:ascii="Cambria Math" w:eastAsia="Calibri" w:hAnsi="Cambria Math" w:cs="Times New Roman"/>
                 <w:sz w:val="28"/>
                 <w:szCs w:val="28"/>
+                <w:highlight w:val="yellow"/>
                 <w:lang w:val="uk-UA"/>
               </w:rPr>
               <m:t>A</m:t>
@@ -37428,6 +37662,7 @@
                 <w:rFonts w:ascii="Cambria Math" w:eastAsia="Calibri" w:hAnsi="Cambria Math" w:cs="Times New Roman"/>
                 <w:sz w:val="28"/>
                 <w:szCs w:val="28"/>
+                <w:highlight w:val="yellow"/>
                 <w:lang w:val="uk-UA"/>
               </w:rPr>
               <m:t>1</m:t>
@@ -37442,6 +37677,7 @@
                 <w:i/>
                 <w:sz w:val="28"/>
                 <w:szCs w:val="28"/>
+                <w:highlight w:val="yellow"/>
                 <w:lang w:val="uk-UA"/>
               </w:rPr>
             </m:ctrlPr>
@@ -37452,6 +37688,7 @@
                 <w:rFonts w:ascii="Cambria Math" w:eastAsia="Calibri" w:hAnsi="Cambria Math" w:cs="Times New Roman"/>
                 <w:sz w:val="28"/>
                 <w:szCs w:val="28"/>
+                <w:highlight w:val="yellow"/>
                 <w:lang w:val="uk-UA"/>
               </w:rPr>
               <m:t>9;9</m:t>
@@ -37464,24 +37701,9 @@
           <w:rFonts w:ascii="Times New Roman" w:eastAsia="Calibri" w:hAnsi="Times New Roman" w:cs="Times New Roman"/>
           <w:sz w:val="28"/>
           <w:szCs w:val="28"/>
-        </w:rPr>
-        <w:t xml:space="preserve"> </w:t>
-      </w:r>
-      <w:r>
-        <w:rPr>
-          <w:rFonts w:ascii="Times New Roman" w:eastAsia="Calibri" w:hAnsi="Times New Roman" w:cs="Times New Roman"/>
-          <w:sz w:val="28"/>
-          <w:szCs w:val="28"/>
-        </w:rPr>
-        <w:t>;</w:t>
-      </w:r>
-      <w:r>
-        <w:rPr>
-          <w:rFonts w:ascii="Times New Roman" w:eastAsia="Calibri" w:hAnsi="Times New Roman" w:cs="Times New Roman"/>
-          <w:sz w:val="28"/>
-          <w:szCs w:val="28"/>
-        </w:rPr>
-        <w:t xml:space="preserve"> </w:t>
+          <w:highlight w:val="yellow"/>
+        </w:rPr>
+        <w:t xml:space="preserve"> ; </w:t>
       </w:r>
       <m:oMath>
         <m:sSub>
@@ -37492,6 +37714,7 @@
                 <w:i/>
                 <w:sz w:val="28"/>
                 <w:szCs w:val="28"/>
+                <w:highlight w:val="yellow"/>
                 <w:lang w:val="uk-UA"/>
               </w:rPr>
             </m:ctrlPr>
@@ -37502,6 +37725,7 @@
                 <w:rFonts w:ascii="Cambria Math" w:eastAsia="Calibri" w:hAnsi="Cambria Math" w:cs="Times New Roman"/>
                 <w:sz w:val="28"/>
                 <w:szCs w:val="28"/>
+                <w:highlight w:val="yellow"/>
                 <w:lang w:val="uk-UA"/>
               </w:rPr>
               <m:t>B</m:t>
@@ -37513,6 +37737,7 @@
                 <w:rFonts w:ascii="Cambria Math" w:eastAsia="Calibri" w:hAnsi="Cambria Math" w:cs="Times New Roman"/>
                 <w:sz w:val="28"/>
                 <w:szCs w:val="28"/>
+                <w:highlight w:val="yellow"/>
                 <w:lang w:val="uk-UA"/>
               </w:rPr>
               <m:t>2</m:t>
@@ -37524,6 +37749,7 @@
             <w:rFonts w:ascii="Cambria Math" w:eastAsia="Calibri" w:hAnsi="Cambria Math" w:cs="Times New Roman"/>
             <w:sz w:val="28"/>
             <w:szCs w:val="28"/>
+            <w:highlight w:val="yellow"/>
             <w:lang w:val="uk-UA"/>
           </w:rPr>
           <m:t>(7;4)</m:t>
@@ -37534,6 +37760,7 @@
           <w:rFonts w:ascii="Times New Roman" w:eastAsia="Calibri" w:hAnsi="Times New Roman" w:cs="Times New Roman"/>
           <w:sz w:val="28"/>
           <w:szCs w:val="28"/>
+          <w:highlight w:val="yellow"/>
         </w:rPr>
         <w:t xml:space="preserve">  </w:t>
       </w:r>
@@ -37542,6 +37769,7 @@
           <w:rFonts w:ascii="Times New Roman" w:eastAsia="Calibri" w:hAnsi="Times New Roman" w:cs="Times New Roman"/>
           <w:sz w:val="28"/>
           <w:szCs w:val="28"/>
+          <w:highlight w:val="yellow"/>
         </w:rPr>
         <w:tab/>
       </w:r>
@@ -37550,6 +37778,7 @@
           <w:rFonts w:ascii="Times New Roman" w:eastAsia="Calibri" w:hAnsi="Times New Roman" w:cs="Times New Roman"/>
           <w:sz w:val="28"/>
           <w:szCs w:val="28"/>
+          <w:highlight w:val="yellow"/>
         </w:rPr>
         <w:tab/>
       </w:r>
@@ -37562,6 +37791,7 @@
                 <w:i/>
                 <w:sz w:val="28"/>
                 <w:szCs w:val="28"/>
+                <w:highlight w:val="yellow"/>
                 <w:lang w:val="uk-UA"/>
               </w:rPr>
             </m:ctrlPr>
@@ -37575,6 +37805,7 @@
                     <w:i/>
                     <w:sz w:val="28"/>
                     <w:szCs w:val="28"/>
+                    <w:highlight w:val="yellow"/>
                     <w:lang w:val="uk-UA"/>
                   </w:rPr>
                 </m:ctrlPr>
@@ -37585,6 +37816,7 @@
                     <w:rFonts w:ascii="Cambria Math" w:eastAsia="Calibri" w:hAnsi="Cambria Math" w:cs="Times New Roman"/>
                     <w:sz w:val="28"/>
                     <w:szCs w:val="28"/>
+                    <w:highlight w:val="yellow"/>
                     <w:lang w:val="uk-UA"/>
                   </w:rPr>
                   <m:t>A</m:t>
@@ -37596,6 +37828,7 @@
                     <w:rFonts w:ascii="Cambria Math" w:eastAsia="Calibri" w:hAnsi="Cambria Math" w:cs="Times New Roman"/>
                     <w:sz w:val="28"/>
                     <w:szCs w:val="28"/>
+                    <w:highlight w:val="yellow"/>
                     <w:lang w:val="uk-UA"/>
                   </w:rPr>
                   <m:t>'</m:t>
@@ -37609,6 +37842,7 @@
                 <w:rFonts w:ascii="Cambria Math" w:eastAsia="Calibri" w:hAnsi="Cambria Math" w:cs="Times New Roman"/>
                 <w:sz w:val="28"/>
                 <w:szCs w:val="28"/>
+                <w:highlight w:val="yellow"/>
                 <w:lang w:val="uk-UA"/>
               </w:rPr>
               <m:t>1</m:t>
@@ -37623,6 +37857,7 @@
                 <w:i/>
                 <w:sz w:val="28"/>
                 <w:szCs w:val="28"/>
+                <w:highlight w:val="yellow"/>
                 <w:lang w:val="uk-UA"/>
               </w:rPr>
             </m:ctrlPr>
@@ -37633,6 +37868,7 @@
                 <w:rFonts w:ascii="Cambria Math" w:eastAsia="Calibri" w:hAnsi="Cambria Math" w:cs="Times New Roman"/>
                 <w:sz w:val="28"/>
                 <w:szCs w:val="28"/>
+                <w:highlight w:val="yellow"/>
                 <w:lang w:val="uk-UA"/>
               </w:rPr>
               <m:t>1;1</m:t>
@@ -37645,18 +37881,21 @@
           <w:rFonts w:ascii="Times New Roman" w:eastAsiaTheme="minorEastAsia" w:hAnsi="Times New Roman" w:cs="Times New Roman"/>
           <w:sz w:val="28"/>
           <w:szCs w:val="28"/>
+          <w:highlight w:val="yellow"/>
         </w:rPr>
         <w:t xml:space="preserve"> ;</w:t>
       </w:r>
       <w:r>
         <w:rPr>
           <w:rFonts w:ascii="Times New Roman" w:hAnsi="Times New Roman" w:cs="Times New Roman"/>
+          <w:highlight w:val="yellow"/>
         </w:rPr>
         <w:t xml:space="preserve"> </w:t>
       </w:r>
       <w:r>
         <w:rPr>
           <w:rFonts w:ascii="Times New Roman" w:eastAsiaTheme="minorEastAsia" w:hAnsi="Times New Roman" w:cs="Times New Roman"/>
+          <w:highlight w:val="yellow"/>
         </w:rPr>
         <w:t xml:space="preserve"> </w:t>
       </w:r>
@@ -37669,6 +37908,7 @@
                 <w:i/>
                 <w:sz w:val="28"/>
                 <w:szCs w:val="28"/>
+                <w:highlight w:val="yellow"/>
                 <w:lang w:val="uk-UA"/>
               </w:rPr>
             </m:ctrlPr>
@@ -37679,6 +37919,7 @@
                 <w:rFonts w:ascii="Cambria Math" w:eastAsia="Calibri" w:hAnsi="Cambria Math" w:cs="Times New Roman"/>
                 <w:sz w:val="28"/>
                 <w:szCs w:val="28"/>
+                <w:highlight w:val="yellow"/>
                 <w:lang w:val="uk-UA"/>
               </w:rPr>
               <m:t>B'</m:t>
@@ -37690,6 +37931,7 @@
                 <w:rFonts w:ascii="Cambria Math" w:eastAsia="Calibri" w:hAnsi="Cambria Math" w:cs="Times New Roman"/>
                 <w:sz w:val="28"/>
                 <w:szCs w:val="28"/>
+                <w:highlight w:val="yellow"/>
                 <w:lang w:val="uk-UA"/>
               </w:rPr>
               <m:t>2</m:t>
@@ -37704,6 +37946,7 @@
                 <w:i/>
                 <w:sz w:val="28"/>
                 <w:szCs w:val="28"/>
+                <w:highlight w:val="yellow"/>
                 <w:lang w:val="uk-UA"/>
               </w:rPr>
             </m:ctrlPr>
@@ -37714,6 +37957,7 @@
                 <w:rFonts w:ascii="Cambria Math" w:eastAsia="Calibri" w:hAnsi="Cambria Math" w:cs="Times New Roman"/>
                 <w:sz w:val="28"/>
                 <w:szCs w:val="28"/>
+                <w:highlight w:val="yellow"/>
                 <w:lang w:val="uk-UA"/>
               </w:rPr>
               <m:t>0,5;0,286</m:t>
@@ -37731,6 +37975,7 @@
           <w:rFonts w:ascii="Times New Roman" w:eastAsiaTheme="minorEastAsia" w:hAnsi="Times New Roman" w:cs="Times New Roman"/>
           <w:sz w:val="28"/>
           <w:szCs w:val="28"/>
+          <w:highlight w:val="yellow"/>
           <w:lang w:val="uk-UA"/>
         </w:rPr>
       </w:pPr>
@@ -37744,6 +37989,7 @@
           <w:rFonts w:ascii="Times New Roman" w:eastAsiaTheme="minorEastAsia" w:hAnsi="Times New Roman" w:cs="Times New Roman"/>
           <w:sz w:val="28"/>
           <w:szCs w:val="28"/>
+          <w:highlight w:val="yellow"/>
         </w:rPr>
       </w:pPr>
       <w:proofErr w:type="spellStart"/>
@@ -37752,6 +37998,7 @@
           <w:rFonts w:ascii="Times New Roman" w:eastAsiaTheme="minorEastAsia" w:hAnsi="Times New Roman" w:cs="Times New Roman"/>
           <w:sz w:val="28"/>
           <w:szCs w:val="28"/>
+          <w:highlight w:val="yellow"/>
         </w:rPr>
         <w:t>currentOffcutLength</w:t>
       </w:r>
@@ -37761,6 +38008,7 @@
           <w:rFonts w:ascii="Times New Roman" w:eastAsiaTheme="minorEastAsia" w:hAnsi="Times New Roman" w:cs="Times New Roman"/>
           <w:sz w:val="28"/>
           <w:szCs w:val="28"/>
+          <w:highlight w:val="yellow"/>
         </w:rPr>
         <w:t xml:space="preserve"> = </w:t>
       </w:r>
@@ -37774,6 +38022,7 @@
                 <w:i/>
                 <w:sz w:val="28"/>
                 <w:szCs w:val="28"/>
+                <w:highlight w:val="yellow"/>
               </w:rPr>
             </m:ctrlPr>
           </m:radPr>
@@ -37787,6 +38036,7 @@
                     <w:i/>
                     <w:sz w:val="28"/>
                     <w:szCs w:val="28"/>
+                    <w:highlight w:val="yellow"/>
                   </w:rPr>
                 </m:ctrlPr>
               </m:sSupPr>
@@ -37796,6 +38046,7 @@
                     <w:rFonts w:ascii="Cambria Math" w:eastAsiaTheme="minorEastAsia" w:hAnsi="Cambria Math" w:cs="Times New Roman"/>
                     <w:sz w:val="28"/>
                     <w:szCs w:val="28"/>
+                    <w:highlight w:val="yellow"/>
                   </w:rPr>
                   <m:t>(9-7)</m:t>
                 </m:r>
@@ -37806,6 +38057,7 @@
                     <w:rFonts w:ascii="Cambria Math" w:eastAsiaTheme="minorEastAsia" w:hAnsi="Cambria Math" w:cs="Times New Roman"/>
                     <w:sz w:val="28"/>
                     <w:szCs w:val="28"/>
+                    <w:highlight w:val="yellow"/>
                   </w:rPr>
                   <m:t>2</m:t>
                 </m:r>
@@ -37816,6 +38068,7 @@
                 <w:rFonts w:ascii="Cambria Math" w:eastAsiaTheme="minorEastAsia" w:hAnsi="Cambria Math" w:cs="Times New Roman"/>
                 <w:sz w:val="28"/>
                 <w:szCs w:val="28"/>
+                <w:highlight w:val="yellow"/>
               </w:rPr>
               <m:t>+</m:t>
             </m:r>
@@ -37827,6 +38080,7 @@
                     <w:i/>
                     <w:sz w:val="28"/>
                     <w:szCs w:val="28"/>
+                    <w:highlight w:val="yellow"/>
                   </w:rPr>
                 </m:ctrlPr>
               </m:sSupPr>
@@ -37836,6 +38090,7 @@
                     <w:rFonts w:ascii="Cambria Math" w:eastAsiaTheme="minorEastAsia" w:hAnsi="Cambria Math" w:cs="Times New Roman"/>
                     <w:sz w:val="28"/>
                     <w:szCs w:val="28"/>
+                    <w:highlight w:val="yellow"/>
                   </w:rPr>
                   <m:t>(9-4)</m:t>
                 </m:r>
@@ -37846,6 +38101,7 @@
                     <w:rFonts w:ascii="Cambria Math" w:eastAsiaTheme="minorEastAsia" w:hAnsi="Cambria Math" w:cs="Times New Roman"/>
                     <w:sz w:val="28"/>
                     <w:szCs w:val="28"/>
+                    <w:highlight w:val="yellow"/>
                   </w:rPr>
                   <m:t>2</m:t>
                 </m:r>
@@ -37858,6 +38114,7 @@
             <w:rFonts w:ascii="Cambria Math" w:eastAsiaTheme="minorEastAsia" w:hAnsi="Cambria Math" w:cs="Times New Roman"/>
             <w:sz w:val="28"/>
             <w:szCs w:val="28"/>
+            <w:highlight w:val="yellow"/>
           </w:rPr>
           <m:t>=</m:t>
         </m:r>
@@ -37870,6 +38127,7 @@
                 <w:i/>
                 <w:sz w:val="28"/>
                 <w:szCs w:val="28"/>
+                <w:highlight w:val="yellow"/>
               </w:rPr>
             </m:ctrlPr>
           </m:radPr>
@@ -37880,6 +38138,7 @@
                 <w:rFonts w:ascii="Cambria Math" w:eastAsiaTheme="minorEastAsia" w:hAnsi="Cambria Math" w:cs="Times New Roman"/>
                 <w:sz w:val="28"/>
                 <w:szCs w:val="28"/>
+                <w:highlight w:val="yellow"/>
               </w:rPr>
               <m:t>4+25</m:t>
             </m:r>
@@ -37890,6 +38149,7 @@
             <w:rFonts w:ascii="Cambria Math" w:eastAsiaTheme="minorEastAsia" w:hAnsi="Cambria Math" w:cs="Times New Roman"/>
             <w:sz w:val="28"/>
             <w:szCs w:val="28"/>
+            <w:highlight w:val="yellow"/>
           </w:rPr>
           <m:t xml:space="preserve"> ≈5,385;</m:t>
         </m:r>
@@ -37904,6 +38164,7 @@
           <w:rFonts w:ascii="Times New Roman" w:eastAsiaTheme="minorEastAsia" w:hAnsi="Times New Roman" w:cs="Times New Roman"/>
           <w:sz w:val="28"/>
           <w:szCs w:val="28"/>
+          <w:highlight w:val="yellow"/>
         </w:rPr>
       </w:pPr>
       <w:proofErr w:type="spellStart"/>
@@ -37912,6 +38173,7 @@
           <w:rFonts w:ascii="Times New Roman" w:eastAsiaTheme="minorEastAsia" w:hAnsi="Times New Roman" w:cs="Times New Roman"/>
           <w:sz w:val="28"/>
           <w:szCs w:val="28"/>
+          <w:highlight w:val="yellow"/>
         </w:rPr>
         <w:t>NormalizedPathLength</w:t>
       </w:r>
@@ -37921,6 +38183,7 @@
           <w:rFonts w:ascii="Times New Roman" w:eastAsiaTheme="minorEastAsia" w:hAnsi="Times New Roman" w:cs="Times New Roman"/>
           <w:sz w:val="28"/>
           <w:szCs w:val="28"/>
+          <w:highlight w:val="yellow"/>
         </w:rPr>
         <w:t xml:space="preserve"> = ++5,385 = 5,385;</w:t>
       </w:r>
@@ -37934,6 +38197,7 @@
           <w:rFonts w:ascii="Times New Roman" w:eastAsiaTheme="minorEastAsia" w:hAnsi="Times New Roman" w:cs="Times New Roman"/>
           <w:sz w:val="28"/>
           <w:szCs w:val="28"/>
+          <w:highlight w:val="yellow"/>
         </w:rPr>
       </w:pPr>
       <w:proofErr w:type="spellStart"/>
@@ -37942,6 +38206,7 @@
           <w:rFonts w:ascii="Times New Roman" w:eastAsiaTheme="minorEastAsia" w:hAnsi="Times New Roman" w:cs="Times New Roman"/>
           <w:sz w:val="28"/>
           <w:szCs w:val="28"/>
+          <w:highlight w:val="yellow"/>
         </w:rPr>
         <w:t>currentOffcutLength</w:t>
       </w:r>
@@ -37951,6 +38216,7 @@
           <w:rFonts w:ascii="Times New Roman" w:eastAsiaTheme="minorEastAsia" w:hAnsi="Times New Roman" w:cs="Times New Roman"/>
           <w:sz w:val="28"/>
           <w:szCs w:val="28"/>
+          <w:highlight w:val="yellow"/>
         </w:rPr>
         <w:t xml:space="preserve"> = </w:t>
       </w:r>
@@ -37964,6 +38230,7 @@
                 <w:i/>
                 <w:sz w:val="28"/>
                 <w:szCs w:val="28"/>
+                <w:highlight w:val="yellow"/>
               </w:rPr>
             </m:ctrlPr>
           </m:radPr>
@@ -37977,6 +38244,7 @@
                     <w:i/>
                     <w:sz w:val="28"/>
                     <w:szCs w:val="28"/>
+                    <w:highlight w:val="yellow"/>
                   </w:rPr>
                 </m:ctrlPr>
               </m:sSupPr>
@@ -37986,6 +38254,7 @@
                     <w:rFonts w:ascii="Cambria Math" w:eastAsiaTheme="minorEastAsia" w:hAnsi="Cambria Math" w:cs="Times New Roman"/>
                     <w:sz w:val="28"/>
                     <w:szCs w:val="28"/>
+                    <w:highlight w:val="yellow"/>
                   </w:rPr>
                   <m:t>(1-0,5)</m:t>
                 </m:r>
@@ -37996,6 +38265,7 @@
                     <w:rFonts w:ascii="Cambria Math" w:eastAsiaTheme="minorEastAsia" w:hAnsi="Cambria Math" w:cs="Times New Roman"/>
                     <w:sz w:val="28"/>
                     <w:szCs w:val="28"/>
+                    <w:highlight w:val="yellow"/>
                   </w:rPr>
                   <m:t>2</m:t>
                 </m:r>
@@ -38006,6 +38276,7 @@
                 <w:rFonts w:ascii="Cambria Math" w:eastAsiaTheme="minorEastAsia" w:hAnsi="Cambria Math" w:cs="Times New Roman"/>
                 <w:sz w:val="28"/>
                 <w:szCs w:val="28"/>
+                <w:highlight w:val="yellow"/>
               </w:rPr>
               <m:t>+</m:t>
             </m:r>
@@ -38017,6 +38288,7 @@
                     <w:i/>
                     <w:sz w:val="28"/>
                     <w:szCs w:val="28"/>
+                    <w:highlight w:val="yellow"/>
                   </w:rPr>
                 </m:ctrlPr>
               </m:sSupPr>
@@ -38026,6 +38298,7 @@
                     <w:rFonts w:ascii="Cambria Math" w:eastAsiaTheme="minorEastAsia" w:hAnsi="Cambria Math" w:cs="Times New Roman"/>
                     <w:sz w:val="28"/>
                     <w:szCs w:val="28"/>
+                    <w:highlight w:val="yellow"/>
                   </w:rPr>
                   <m:t>(1-0,286)</m:t>
                 </m:r>
@@ -38036,6 +38309,7 @@
                     <w:rFonts w:ascii="Cambria Math" w:eastAsiaTheme="minorEastAsia" w:hAnsi="Cambria Math" w:cs="Times New Roman"/>
                     <w:sz w:val="28"/>
                     <w:szCs w:val="28"/>
+                    <w:highlight w:val="yellow"/>
                   </w:rPr>
                   <m:t>2</m:t>
                 </m:r>
@@ -38048,6 +38322,7 @@
             <w:rFonts w:ascii="Cambria Math" w:eastAsiaTheme="minorEastAsia" w:hAnsi="Cambria Math" w:cs="Times New Roman"/>
             <w:sz w:val="28"/>
             <w:szCs w:val="28"/>
+            <w:highlight w:val="yellow"/>
           </w:rPr>
           <m:t>=</m:t>
         </m:r>
@@ -38060,6 +38335,7 @@
                 <w:i/>
                 <w:sz w:val="28"/>
                 <w:szCs w:val="28"/>
+                <w:highlight w:val="yellow"/>
               </w:rPr>
             </m:ctrlPr>
           </m:radPr>
@@ -38070,6 +38346,7 @@
                 <w:rFonts w:ascii="Cambria Math" w:eastAsiaTheme="minorEastAsia" w:hAnsi="Cambria Math" w:cs="Times New Roman"/>
                 <w:sz w:val="28"/>
                 <w:szCs w:val="28"/>
+                <w:highlight w:val="yellow"/>
               </w:rPr>
               <m:t>0,25+0,5098</m:t>
             </m:r>
@@ -38080,6 +38357,7 @@
             <w:rFonts w:ascii="Cambria Math" w:eastAsiaTheme="minorEastAsia" w:hAnsi="Cambria Math" w:cs="Times New Roman"/>
             <w:sz w:val="28"/>
             <w:szCs w:val="28"/>
+            <w:highlight w:val="yellow"/>
           </w:rPr>
           <m:t xml:space="preserve"> ≈0,8717</m:t>
         </m:r>
@@ -38094,6 +38372,7 @@
           <w:rFonts w:ascii="Times New Roman" w:eastAsiaTheme="minorEastAsia" w:hAnsi="Times New Roman" w:cs="Times New Roman"/>
           <w:sz w:val="28"/>
           <w:szCs w:val="28"/>
+          <w:highlight w:val="yellow"/>
         </w:rPr>
       </w:pPr>
       <w:proofErr w:type="spellStart"/>
@@ -38102,6 +38381,7 @@
           <w:rFonts w:ascii="Times New Roman" w:eastAsiaTheme="minorEastAsia" w:hAnsi="Times New Roman" w:cs="Times New Roman"/>
           <w:sz w:val="28"/>
           <w:szCs w:val="28"/>
+          <w:highlight w:val="yellow"/>
         </w:rPr>
         <w:t>AbsolutePathLength</w:t>
       </w:r>
@@ -38111,6 +38391,7 @@
           <w:rFonts w:ascii="Times New Roman" w:eastAsiaTheme="minorEastAsia" w:hAnsi="Times New Roman" w:cs="Times New Roman"/>
           <w:sz w:val="28"/>
           <w:szCs w:val="28"/>
+          <w:highlight w:val="yellow"/>
         </w:rPr>
         <w:t xml:space="preserve"> = ++0,8717 = 0,8717;</w:t>
       </w:r>
@@ -38124,6 +38405,7 @@
           <w:rFonts w:ascii="Times New Roman" w:eastAsiaTheme="minorEastAsia" w:hAnsi="Times New Roman" w:cs="Times New Roman"/>
           <w:sz w:val="28"/>
           <w:szCs w:val="28"/>
+          <w:highlight w:val="yellow"/>
         </w:rPr>
       </w:pPr>
     </w:p>
@@ -38136,6 +38418,7 @@
           <w:rFonts w:ascii="Times New Roman" w:eastAsiaTheme="minorEastAsia" w:hAnsi="Times New Roman" w:cs="Times New Roman"/>
           <w:sz w:val="28"/>
           <w:szCs w:val="28"/>
+          <w:highlight w:val="yellow"/>
         </w:rPr>
       </w:pPr>
       <w:r>
@@ -38143,6 +38426,7 @@
           <w:rFonts w:ascii="Times New Roman" w:eastAsiaTheme="minorEastAsia" w:hAnsi="Times New Roman" w:cs="Times New Roman"/>
           <w:sz w:val="28"/>
           <w:szCs w:val="28"/>
+          <w:highlight w:val="yellow"/>
         </w:rPr>
         <w:t>2.</w:t>
       </w:r>
@@ -38151,6 +38435,7 @@
           <w:rFonts w:ascii="Times New Roman" w:eastAsiaTheme="minorEastAsia" w:hAnsi="Times New Roman" w:cs="Times New Roman"/>
           <w:sz w:val="28"/>
           <w:szCs w:val="28"/>
+          <w:highlight w:val="yellow"/>
         </w:rPr>
         <w:tab/>
       </w:r>
@@ -38159,6 +38444,7 @@
           <w:rFonts w:ascii="Times New Roman" w:eastAsiaTheme="minorEastAsia" w:hAnsi="Times New Roman" w:cs="Times New Roman"/>
           <w:sz w:val="28"/>
           <w:szCs w:val="28"/>
+          <w:highlight w:val="yellow"/>
         </w:rPr>
         <w:tab/>
         <w:t>B-C:</w:t>
@@ -38173,6 +38459,7 @@
           <w:rFonts w:ascii="Times New Roman" w:eastAsiaTheme="minorEastAsia" w:hAnsi="Times New Roman" w:cs="Times New Roman"/>
           <w:sz w:val="28"/>
           <w:szCs w:val="28"/>
+          <w:highlight w:val="yellow"/>
           <w:lang w:val="uk-UA"/>
         </w:rPr>
       </w:pPr>
@@ -38185,6 +38472,7 @@
                 <w:i/>
                 <w:sz w:val="28"/>
                 <w:szCs w:val="28"/>
+                <w:highlight w:val="yellow"/>
                 <w:lang w:val="uk-UA"/>
               </w:rPr>
             </m:ctrlPr>
@@ -38195,6 +38483,7 @@
                 <w:rFonts w:ascii="Cambria Math" w:eastAsia="Calibri" w:hAnsi="Cambria Math" w:cs="Times New Roman"/>
                 <w:sz w:val="28"/>
                 <w:szCs w:val="28"/>
+                <w:highlight w:val="yellow"/>
                 <w:lang w:val="uk-UA"/>
               </w:rPr>
               <m:t>B</m:t>
@@ -38206,6 +38495,7 @@
                 <w:rFonts w:ascii="Cambria Math" w:eastAsia="Calibri" w:hAnsi="Cambria Math" w:cs="Times New Roman"/>
                 <w:sz w:val="28"/>
                 <w:szCs w:val="28"/>
+                <w:highlight w:val="yellow"/>
                 <w:lang w:val="uk-UA"/>
               </w:rPr>
               <m:t>2</m:t>
@@ -38217,6 +38507,7 @@
             <w:rFonts w:ascii="Cambria Math" w:eastAsia="Calibri" w:hAnsi="Cambria Math" w:cs="Times New Roman"/>
             <w:sz w:val="28"/>
             <w:szCs w:val="28"/>
+            <w:highlight w:val="yellow"/>
             <w:lang w:val="uk-UA"/>
           </w:rPr>
           <m:t>(7;4)</m:t>
@@ -38227,7 +38518,16 @@
           <w:rFonts w:ascii="Times New Roman" w:eastAsia="Calibri" w:hAnsi="Times New Roman" w:cs="Times New Roman"/>
           <w:sz w:val="28"/>
           <w:szCs w:val="28"/>
-          <w:lang w:val="ru-RU"/>
+          <w:highlight w:val="yellow"/>
+        </w:rPr>
+        <w:t xml:space="preserve"> ;</w:t>
+      </w:r>
+      <w:r>
+        <w:rPr>
+          <w:rFonts w:ascii="Times New Roman" w:eastAsiaTheme="minorEastAsia" w:hAnsi="Times New Roman" w:cs="Times New Roman"/>
+          <w:sz w:val="28"/>
+          <w:szCs w:val="28"/>
+          <w:highlight w:val="yellow"/>
         </w:rPr>
         <w:t xml:space="preserve"> </w:t>
       </w:r>
@@ -38236,24 +38536,7 @@
           <w:rFonts w:ascii="Times New Roman" w:eastAsia="Calibri" w:hAnsi="Times New Roman" w:cs="Times New Roman"/>
           <w:sz w:val="28"/>
           <w:szCs w:val="28"/>
-        </w:rPr>
-        <w:t>;</w:t>
-      </w:r>
-      <w:r>
-        <w:rPr>
-          <w:rFonts w:ascii="Times New Roman" w:eastAsiaTheme="minorEastAsia" w:hAnsi="Times New Roman" w:cs="Times New Roman"/>
-          <w:sz w:val="28"/>
-          <w:szCs w:val="28"/>
-          <w:lang w:val="ru-RU"/>
-        </w:rPr>
-        <w:t xml:space="preserve"> </w:t>
-      </w:r>
-      <w:r>
-        <w:rPr>
-          <w:rFonts w:ascii="Times New Roman" w:eastAsia="Calibri" w:hAnsi="Times New Roman" w:cs="Times New Roman"/>
-          <w:sz w:val="28"/>
-          <w:szCs w:val="28"/>
-          <w:lang w:val="ru-RU"/>
+          <w:highlight w:val="yellow"/>
         </w:rPr>
         <w:t xml:space="preserve"> </w:t>
       </w:r>
@@ -38266,6 +38549,7 @@
                 <w:i/>
                 <w:sz w:val="28"/>
                 <w:szCs w:val="28"/>
+                <w:highlight w:val="yellow"/>
                 <w:lang w:val="uk-UA"/>
               </w:rPr>
             </m:ctrlPr>
@@ -38276,6 +38560,7 @@
                 <w:rFonts w:ascii="Cambria Math" w:eastAsia="Calibri" w:hAnsi="Cambria Math" w:cs="Times New Roman"/>
                 <w:sz w:val="28"/>
                 <w:szCs w:val="28"/>
+                <w:highlight w:val="yellow"/>
                 <w:lang w:val="uk-UA"/>
               </w:rPr>
               <m:t>C</m:t>
@@ -38287,6 +38572,7 @@
                 <w:rFonts w:ascii="Cambria Math" w:eastAsia="Calibri" w:hAnsi="Cambria Math" w:cs="Times New Roman"/>
                 <w:sz w:val="28"/>
                 <w:szCs w:val="28"/>
+                <w:highlight w:val="yellow"/>
                 <w:lang w:val="uk-UA"/>
               </w:rPr>
               <m:t>3</m:t>
@@ -38298,6 +38584,7 @@
             <w:rFonts w:ascii="Cambria Math" w:eastAsia="Calibri" w:hAnsi="Cambria Math" w:cs="Times New Roman"/>
             <w:sz w:val="28"/>
             <w:szCs w:val="28"/>
+            <w:highlight w:val="yellow"/>
             <w:lang w:val="uk-UA"/>
           </w:rPr>
           <m:t>(5;2)</m:t>
@@ -38308,6 +38595,7 @@
           <w:rFonts w:ascii="Times New Roman" w:eastAsia="Calibri" w:hAnsi="Times New Roman" w:cs="Times New Roman"/>
           <w:sz w:val="28"/>
           <w:szCs w:val="28"/>
+          <w:highlight w:val="yellow"/>
           <w:lang w:val="uk-UA"/>
         </w:rPr>
         <w:tab/>
@@ -38317,6 +38605,7 @@
           <w:rFonts w:ascii="Times New Roman" w:eastAsia="Calibri" w:hAnsi="Times New Roman" w:cs="Times New Roman"/>
           <w:sz w:val="28"/>
           <w:szCs w:val="28"/>
+          <w:highlight w:val="yellow"/>
           <w:lang w:val="uk-UA"/>
         </w:rPr>
         <w:tab/>
@@ -38330,6 +38619,7 @@
                 <w:i/>
                 <w:sz w:val="28"/>
                 <w:szCs w:val="28"/>
+                <w:highlight w:val="yellow"/>
                 <w:lang w:val="uk-UA"/>
               </w:rPr>
             </m:ctrlPr>
@@ -38340,6 +38630,7 @@
                 <w:rFonts w:ascii="Cambria Math" w:eastAsia="Calibri" w:hAnsi="Cambria Math" w:cs="Times New Roman"/>
                 <w:sz w:val="28"/>
                 <w:szCs w:val="28"/>
+                <w:highlight w:val="yellow"/>
                 <w:lang w:val="uk-UA"/>
               </w:rPr>
               <m:t>B'</m:t>
@@ -38351,6 +38642,7 @@
                 <w:rFonts w:ascii="Cambria Math" w:eastAsia="Calibri" w:hAnsi="Cambria Math" w:cs="Times New Roman"/>
                 <w:sz w:val="28"/>
                 <w:szCs w:val="28"/>
+                <w:highlight w:val="yellow"/>
                 <w:lang w:val="uk-UA"/>
               </w:rPr>
               <m:t>2</m:t>
@@ -38365,6 +38657,7 @@
                 <w:i/>
                 <w:sz w:val="28"/>
                 <w:szCs w:val="28"/>
+                <w:highlight w:val="yellow"/>
                 <w:lang w:val="uk-UA"/>
               </w:rPr>
             </m:ctrlPr>
@@ -38375,6 +38668,7 @@
                 <w:rFonts w:ascii="Cambria Math" w:eastAsia="Calibri" w:hAnsi="Cambria Math" w:cs="Times New Roman"/>
                 <w:sz w:val="28"/>
                 <w:szCs w:val="28"/>
+                <w:highlight w:val="yellow"/>
                 <w:lang w:val="uk-UA"/>
               </w:rPr>
               <m:t>0,5;0,286</m:t>
@@ -38387,24 +38681,16 @@
           <w:rFonts w:ascii="Times New Roman" w:eastAsiaTheme="minorEastAsia" w:hAnsi="Times New Roman" w:cs="Times New Roman"/>
           <w:sz w:val="28"/>
           <w:szCs w:val="28"/>
-          <w:lang w:val="ru-RU"/>
-        </w:rPr>
-        <w:t xml:space="preserve"> </w:t>
+          <w:highlight w:val="yellow"/>
+        </w:rPr>
+        <w:t xml:space="preserve"> ;</w:t>
       </w:r>
       <w:r>
         <w:rPr>
           <w:rFonts w:ascii="Times New Roman" w:eastAsiaTheme="minorEastAsia" w:hAnsi="Times New Roman" w:cs="Times New Roman"/>
           <w:sz w:val="28"/>
           <w:szCs w:val="28"/>
-        </w:rPr>
-        <w:t>;</w:t>
-      </w:r>
-      <w:r>
-        <w:rPr>
-          <w:rFonts w:ascii="Times New Roman" w:eastAsiaTheme="minorEastAsia" w:hAnsi="Times New Roman" w:cs="Times New Roman"/>
-          <w:sz w:val="28"/>
-          <w:szCs w:val="28"/>
-          <w:lang w:val="ru-RU"/>
+          <w:highlight w:val="yellow"/>
         </w:rPr>
         <w:t xml:space="preserve"> </w:t>
       </w:r>
@@ -38417,6 +38703,7 @@
                 <w:i/>
                 <w:sz w:val="28"/>
                 <w:szCs w:val="28"/>
+                <w:highlight w:val="yellow"/>
                 <w:lang w:val="uk-UA"/>
               </w:rPr>
             </m:ctrlPr>
@@ -38427,6 +38714,7 @@
                 <w:rFonts w:ascii="Cambria Math" w:eastAsia="Calibri" w:hAnsi="Cambria Math" w:cs="Times New Roman"/>
                 <w:sz w:val="28"/>
                 <w:szCs w:val="28"/>
+                <w:highlight w:val="yellow"/>
                 <w:lang w:val="uk-UA"/>
               </w:rPr>
               <m:t>C'</m:t>
@@ -38438,6 +38726,7 @@
                 <w:rFonts w:ascii="Cambria Math" w:eastAsia="Calibri" w:hAnsi="Cambria Math" w:cs="Times New Roman"/>
                 <w:sz w:val="28"/>
                 <w:szCs w:val="28"/>
+                <w:highlight w:val="yellow"/>
                 <w:lang w:val="uk-UA"/>
               </w:rPr>
               <m:t>3</m:t>
@@ -38452,6 +38741,7 @@
                 <w:i/>
                 <w:sz w:val="28"/>
                 <w:szCs w:val="28"/>
+                <w:highlight w:val="yellow"/>
                 <w:lang w:val="uk-UA"/>
               </w:rPr>
             </m:ctrlPr>
@@ -38462,6 +38752,7 @@
                 <w:rFonts w:ascii="Cambria Math" w:eastAsia="Calibri" w:hAnsi="Cambria Math" w:cs="Times New Roman"/>
                 <w:sz w:val="28"/>
                 <w:szCs w:val="28"/>
+                <w:highlight w:val="yellow"/>
                 <w:lang w:val="uk-UA"/>
               </w:rPr>
               <m:t>0;0</m:t>
@@ -38479,6 +38770,7 @@
           <w:rFonts w:ascii="Times New Roman" w:eastAsiaTheme="minorEastAsia" w:hAnsi="Times New Roman" w:cs="Times New Roman"/>
           <w:sz w:val="28"/>
           <w:szCs w:val="28"/>
+          <w:highlight w:val="yellow"/>
         </w:rPr>
       </w:pPr>
     </w:p>
@@ -38491,6 +38783,7 @@
           <w:rFonts w:ascii="Times New Roman" w:eastAsiaTheme="minorEastAsia" w:hAnsi="Times New Roman" w:cs="Times New Roman"/>
           <w:sz w:val="28"/>
           <w:szCs w:val="28"/>
+          <w:highlight w:val="yellow"/>
         </w:rPr>
       </w:pPr>
       <w:proofErr w:type="spellStart"/>
@@ -38499,6 +38792,7 @@
           <w:rFonts w:ascii="Times New Roman" w:eastAsiaTheme="minorEastAsia" w:hAnsi="Times New Roman" w:cs="Times New Roman"/>
           <w:sz w:val="28"/>
           <w:szCs w:val="28"/>
+          <w:highlight w:val="yellow"/>
         </w:rPr>
         <w:t>currentOffcutLength</w:t>
       </w:r>
@@ -38508,6 +38802,7 @@
           <w:rFonts w:ascii="Times New Roman" w:eastAsiaTheme="minorEastAsia" w:hAnsi="Times New Roman" w:cs="Times New Roman"/>
           <w:sz w:val="28"/>
           <w:szCs w:val="28"/>
+          <w:highlight w:val="yellow"/>
         </w:rPr>
         <w:t xml:space="preserve"> = </w:t>
       </w:r>
@@ -38521,6 +38816,7 @@
                 <w:i/>
                 <w:sz w:val="28"/>
                 <w:szCs w:val="28"/>
+                <w:highlight w:val="yellow"/>
               </w:rPr>
             </m:ctrlPr>
           </m:radPr>
@@ -38534,6 +38830,7 @@
                     <w:i/>
                     <w:sz w:val="28"/>
                     <w:szCs w:val="28"/>
+                    <w:highlight w:val="yellow"/>
                   </w:rPr>
                 </m:ctrlPr>
               </m:sSupPr>
@@ -38543,24 +38840,9 @@
                     <w:rFonts w:ascii="Cambria Math" w:eastAsiaTheme="minorEastAsia" w:hAnsi="Cambria Math" w:cs="Times New Roman"/>
                     <w:sz w:val="28"/>
                     <w:szCs w:val="28"/>
+                    <w:highlight w:val="yellow"/>
                   </w:rPr>
-                  <m:t>(</m:t>
-                </m:r>
-                <m:r>
-                  <w:rPr>
-                    <w:rFonts w:ascii="Cambria Math" w:eastAsiaTheme="minorEastAsia" w:hAnsi="Cambria Math" w:cs="Times New Roman"/>
-                    <w:sz w:val="28"/>
-                    <w:szCs w:val="28"/>
-                  </w:rPr>
-                  <m:t>7-5</m:t>
-                </m:r>
-                <m:r>
-                  <w:rPr>
-                    <w:rFonts w:ascii="Cambria Math" w:eastAsiaTheme="minorEastAsia" w:hAnsi="Cambria Math" w:cs="Times New Roman"/>
-                    <w:sz w:val="28"/>
-                    <w:szCs w:val="28"/>
-                  </w:rPr>
-                  <m:t>)</m:t>
+                  <m:t>(7-5)</m:t>
                 </m:r>
               </m:e>
               <m:sup>
@@ -38569,6 +38851,7 @@
                     <w:rFonts w:ascii="Cambria Math" w:eastAsiaTheme="minorEastAsia" w:hAnsi="Cambria Math" w:cs="Times New Roman"/>
                     <w:sz w:val="28"/>
                     <w:szCs w:val="28"/>
+                    <w:highlight w:val="yellow"/>
                   </w:rPr>
                   <m:t>2</m:t>
                 </m:r>
@@ -38579,6 +38862,7 @@
                 <w:rFonts w:ascii="Cambria Math" w:eastAsiaTheme="minorEastAsia" w:hAnsi="Cambria Math" w:cs="Times New Roman"/>
                 <w:sz w:val="28"/>
                 <w:szCs w:val="28"/>
+                <w:highlight w:val="yellow"/>
               </w:rPr>
               <m:t>+</m:t>
             </m:r>
@@ -38590,6 +38874,7 @@
                     <w:i/>
                     <w:sz w:val="28"/>
                     <w:szCs w:val="28"/>
+                    <w:highlight w:val="yellow"/>
                   </w:rPr>
                 </m:ctrlPr>
               </m:sSupPr>
@@ -38599,24 +38884,9 @@
                     <w:rFonts w:ascii="Cambria Math" w:eastAsiaTheme="minorEastAsia" w:hAnsi="Cambria Math" w:cs="Times New Roman"/>
                     <w:sz w:val="28"/>
                     <w:szCs w:val="28"/>
+                    <w:highlight w:val="yellow"/>
                   </w:rPr>
-                  <m:t>(</m:t>
-                </m:r>
-                <m:r>
-                  <w:rPr>
-                    <w:rFonts w:ascii="Cambria Math" w:eastAsiaTheme="minorEastAsia" w:hAnsi="Cambria Math" w:cs="Times New Roman"/>
-                    <w:sz w:val="28"/>
-                    <w:szCs w:val="28"/>
-                  </w:rPr>
-                  <m:t>4-2</m:t>
-                </m:r>
-                <m:r>
-                  <w:rPr>
-                    <w:rFonts w:ascii="Cambria Math" w:eastAsiaTheme="minorEastAsia" w:hAnsi="Cambria Math" w:cs="Times New Roman"/>
-                    <w:sz w:val="28"/>
-                    <w:szCs w:val="28"/>
-                  </w:rPr>
-                  <m:t>)</m:t>
+                  <m:t>(4-2)</m:t>
                 </m:r>
               </m:e>
               <m:sup>
@@ -38625,6 +38895,7 @@
                     <w:rFonts w:ascii="Cambria Math" w:eastAsiaTheme="minorEastAsia" w:hAnsi="Cambria Math" w:cs="Times New Roman"/>
                     <w:sz w:val="28"/>
                     <w:szCs w:val="28"/>
+                    <w:highlight w:val="yellow"/>
                   </w:rPr>
                   <m:t>2</m:t>
                 </m:r>
@@ -38637,6 +38908,7 @@
             <w:rFonts w:ascii="Cambria Math" w:eastAsiaTheme="minorEastAsia" w:hAnsi="Cambria Math" w:cs="Times New Roman"/>
             <w:sz w:val="28"/>
             <w:szCs w:val="28"/>
+            <w:highlight w:val="yellow"/>
           </w:rPr>
           <m:t>=</m:t>
         </m:r>
@@ -38649,6 +38921,7 @@
                 <w:i/>
                 <w:sz w:val="28"/>
                 <w:szCs w:val="28"/>
+                <w:highlight w:val="yellow"/>
               </w:rPr>
             </m:ctrlPr>
           </m:radPr>
@@ -38659,16 +38932,9 @@
                 <w:rFonts w:ascii="Cambria Math" w:eastAsiaTheme="minorEastAsia" w:hAnsi="Cambria Math" w:cs="Times New Roman"/>
                 <w:sz w:val="28"/>
                 <w:szCs w:val="28"/>
-              </w:rPr>
-              <m:t>4+</m:t>
-            </m:r>
-            <m:r>
-              <w:rPr>
-                <w:rFonts w:ascii="Cambria Math" w:eastAsiaTheme="minorEastAsia" w:hAnsi="Cambria Math" w:cs="Times New Roman"/>
-                <w:sz w:val="28"/>
-                <w:szCs w:val="28"/>
-              </w:rPr>
-              <m:t>4</m:t>
+                <w:highlight w:val="yellow"/>
+              </w:rPr>
+              <m:t>4+4</m:t>
             </m:r>
           </m:e>
         </m:rad>
@@ -38677,24 +38943,9 @@
             <w:rFonts w:ascii="Cambria Math" w:eastAsiaTheme="minorEastAsia" w:hAnsi="Cambria Math" w:cs="Times New Roman"/>
             <w:sz w:val="28"/>
             <w:szCs w:val="28"/>
+            <w:highlight w:val="yellow"/>
           </w:rPr>
-          <m:t xml:space="preserve"> ≈</m:t>
-        </m:r>
-        <m:r>
-          <w:rPr>
-            <w:rFonts w:ascii="Cambria Math" w:eastAsiaTheme="minorEastAsia" w:hAnsi="Cambria Math" w:cs="Times New Roman"/>
-            <w:sz w:val="28"/>
-            <w:szCs w:val="28"/>
-          </w:rPr>
-          <m:t>2,828</m:t>
-        </m:r>
-        <m:r>
-          <w:rPr>
-            <w:rFonts w:ascii="Cambria Math" w:eastAsiaTheme="minorEastAsia" w:hAnsi="Cambria Math" w:cs="Times New Roman"/>
-            <w:sz w:val="28"/>
-            <w:szCs w:val="28"/>
-          </w:rPr>
-          <m:t>;</m:t>
+          <m:t xml:space="preserve"> ≈2,828;</m:t>
         </m:r>
       </m:oMath>
     </w:p>
@@ -38707,6 +38958,7 @@
           <w:rFonts w:ascii="Times New Roman" w:eastAsiaTheme="minorEastAsia" w:hAnsi="Times New Roman" w:cs="Times New Roman"/>
           <w:sz w:val="28"/>
           <w:szCs w:val="28"/>
+          <w:highlight w:val="yellow"/>
         </w:rPr>
       </w:pPr>
       <w:proofErr w:type="spellStart"/>
@@ -38715,6 +38967,7 @@
           <w:rFonts w:ascii="Times New Roman" w:eastAsiaTheme="minorEastAsia" w:hAnsi="Times New Roman" w:cs="Times New Roman"/>
           <w:sz w:val="28"/>
           <w:szCs w:val="28"/>
+          <w:highlight w:val="yellow"/>
         </w:rPr>
         <w:t>NormalizedPathLength</w:t>
       </w:r>
@@ -38724,6 +38977,7 @@
           <w:rFonts w:ascii="Times New Roman" w:eastAsiaTheme="minorEastAsia" w:hAnsi="Times New Roman" w:cs="Times New Roman"/>
           <w:sz w:val="28"/>
           <w:szCs w:val="28"/>
+          <w:highlight w:val="yellow"/>
         </w:rPr>
         <w:t xml:space="preserve"> = ++</w:t>
       </w:r>
@@ -38732,6 +38986,7 @@
           <w:rFonts w:ascii="Times New Roman" w:eastAsiaTheme="minorEastAsia" w:hAnsi="Times New Roman" w:cs="Times New Roman"/>
           <w:sz w:val="28"/>
           <w:szCs w:val="28"/>
+          <w:highlight w:val="yellow"/>
         </w:rPr>
         <w:t>2,828</w:t>
       </w:r>
@@ -38740,6 +38995,7 @@
           <w:rFonts w:ascii="Times New Roman" w:eastAsiaTheme="minorEastAsia" w:hAnsi="Times New Roman" w:cs="Times New Roman"/>
           <w:sz w:val="28"/>
           <w:szCs w:val="28"/>
+          <w:highlight w:val="yellow"/>
         </w:rPr>
         <w:t xml:space="preserve"> = </w:t>
       </w:r>
@@ -38748,6 +39004,7 @@
           <w:rFonts w:ascii="Times New Roman" w:eastAsiaTheme="minorEastAsia" w:hAnsi="Times New Roman" w:cs="Times New Roman"/>
           <w:sz w:val="28"/>
           <w:szCs w:val="28"/>
+          <w:highlight w:val="yellow"/>
         </w:rPr>
         <w:t>8,213</w:t>
       </w:r>
@@ -38756,6 +39013,7 @@
           <w:rFonts w:ascii="Times New Roman" w:eastAsiaTheme="minorEastAsia" w:hAnsi="Times New Roman" w:cs="Times New Roman"/>
           <w:sz w:val="28"/>
           <w:szCs w:val="28"/>
+          <w:highlight w:val="yellow"/>
         </w:rPr>
         <w:t>;</w:t>
       </w:r>
@@ -38769,6 +39027,7 @@
           <w:rFonts w:ascii="Times New Roman" w:eastAsiaTheme="minorEastAsia" w:hAnsi="Times New Roman" w:cs="Times New Roman"/>
           <w:sz w:val="28"/>
           <w:szCs w:val="28"/>
+          <w:highlight w:val="yellow"/>
         </w:rPr>
       </w:pPr>
       <w:proofErr w:type="spellStart"/>
@@ -38777,6 +39036,7 @@
           <w:rFonts w:ascii="Times New Roman" w:eastAsiaTheme="minorEastAsia" w:hAnsi="Times New Roman" w:cs="Times New Roman"/>
           <w:sz w:val="28"/>
           <w:szCs w:val="28"/>
+          <w:highlight w:val="yellow"/>
         </w:rPr>
         <w:t>currentOffcutLength</w:t>
       </w:r>
@@ -38786,6 +39046,7 @@
           <w:rFonts w:ascii="Times New Roman" w:eastAsiaTheme="minorEastAsia" w:hAnsi="Times New Roman" w:cs="Times New Roman"/>
           <w:sz w:val="28"/>
           <w:szCs w:val="28"/>
+          <w:highlight w:val="yellow"/>
         </w:rPr>
         <w:t xml:space="preserve"> = </w:t>
       </w:r>
@@ -38799,6 +39060,7 @@
                 <w:i/>
                 <w:sz w:val="28"/>
                 <w:szCs w:val="28"/>
+                <w:highlight w:val="yellow"/>
               </w:rPr>
             </m:ctrlPr>
           </m:radPr>
@@ -38812,6 +39074,7 @@
                     <w:i/>
                     <w:sz w:val="28"/>
                     <w:szCs w:val="28"/>
+                    <w:highlight w:val="yellow"/>
                   </w:rPr>
                 </m:ctrlPr>
               </m:sSupPr>
@@ -38821,24 +39084,9 @@
                     <w:rFonts w:ascii="Cambria Math" w:eastAsiaTheme="minorEastAsia" w:hAnsi="Cambria Math" w:cs="Times New Roman"/>
                     <w:sz w:val="28"/>
                     <w:szCs w:val="28"/>
+                    <w:highlight w:val="yellow"/>
                   </w:rPr>
-                  <m:t>(</m:t>
-                </m:r>
-                <m:r>
-                  <w:rPr>
-                    <w:rFonts w:ascii="Cambria Math" w:eastAsiaTheme="minorEastAsia" w:hAnsi="Cambria Math" w:cs="Times New Roman"/>
-                    <w:sz w:val="28"/>
-                    <w:szCs w:val="28"/>
-                  </w:rPr>
-                  <m:t>0,5-0</m:t>
-                </m:r>
-                <m:r>
-                  <w:rPr>
-                    <w:rFonts w:ascii="Cambria Math" w:eastAsiaTheme="minorEastAsia" w:hAnsi="Cambria Math" w:cs="Times New Roman"/>
-                    <w:sz w:val="28"/>
-                    <w:szCs w:val="28"/>
-                  </w:rPr>
-                  <m:t>)</m:t>
+                  <m:t>(0,5-0)</m:t>
                 </m:r>
               </m:e>
               <m:sup>
@@ -38847,6 +39095,7 @@
                     <w:rFonts w:ascii="Cambria Math" w:eastAsiaTheme="minorEastAsia" w:hAnsi="Cambria Math" w:cs="Times New Roman"/>
                     <w:sz w:val="28"/>
                     <w:szCs w:val="28"/>
+                    <w:highlight w:val="yellow"/>
                   </w:rPr>
                   <m:t>2</m:t>
                 </m:r>
@@ -38857,6 +39106,7 @@
                 <w:rFonts w:ascii="Cambria Math" w:eastAsiaTheme="minorEastAsia" w:hAnsi="Cambria Math" w:cs="Times New Roman"/>
                 <w:sz w:val="28"/>
                 <w:szCs w:val="28"/>
+                <w:highlight w:val="yellow"/>
               </w:rPr>
               <m:t>+</m:t>
             </m:r>
@@ -38868,6 +39118,7 @@
                     <w:i/>
                     <w:sz w:val="28"/>
                     <w:szCs w:val="28"/>
+                    <w:highlight w:val="yellow"/>
                   </w:rPr>
                 </m:ctrlPr>
               </m:sSupPr>
@@ -38877,24 +39128,9 @@
                     <w:rFonts w:ascii="Cambria Math" w:eastAsiaTheme="minorEastAsia" w:hAnsi="Cambria Math" w:cs="Times New Roman"/>
                     <w:sz w:val="28"/>
                     <w:szCs w:val="28"/>
+                    <w:highlight w:val="yellow"/>
                   </w:rPr>
-                  <m:t>(</m:t>
-                </m:r>
-                <m:r>
-                  <w:rPr>
-                    <w:rFonts w:ascii="Cambria Math" w:eastAsiaTheme="minorEastAsia" w:hAnsi="Cambria Math" w:cs="Times New Roman"/>
-                    <w:sz w:val="28"/>
-                    <w:szCs w:val="28"/>
-                  </w:rPr>
-                  <m:t>0,286-0</m:t>
-                </m:r>
-                <m:r>
-                  <w:rPr>
-                    <w:rFonts w:ascii="Cambria Math" w:eastAsiaTheme="minorEastAsia" w:hAnsi="Cambria Math" w:cs="Times New Roman"/>
-                    <w:sz w:val="28"/>
-                    <w:szCs w:val="28"/>
-                  </w:rPr>
-                  <m:t>)</m:t>
+                  <m:t>(0,286-0)</m:t>
                 </m:r>
               </m:e>
               <m:sup>
@@ -38903,6 +39139,7 @@
                     <w:rFonts w:ascii="Cambria Math" w:eastAsiaTheme="minorEastAsia" w:hAnsi="Cambria Math" w:cs="Times New Roman"/>
                     <w:sz w:val="28"/>
                     <w:szCs w:val="28"/>
+                    <w:highlight w:val="yellow"/>
                   </w:rPr>
                   <m:t>2</m:t>
                 </m:r>
@@ -38915,6 +39152,7 @@
             <w:rFonts w:ascii="Cambria Math" w:eastAsiaTheme="minorEastAsia" w:hAnsi="Cambria Math" w:cs="Times New Roman"/>
             <w:sz w:val="28"/>
             <w:szCs w:val="28"/>
+            <w:highlight w:val="yellow"/>
           </w:rPr>
           <m:t>=</m:t>
         </m:r>
@@ -38927,6 +39165,7 @@
                 <w:i/>
                 <w:sz w:val="28"/>
                 <w:szCs w:val="28"/>
+                <w:highlight w:val="yellow"/>
               </w:rPr>
             </m:ctrlPr>
           </m:radPr>
@@ -38937,6 +39176,7 @@
                 <w:rFonts w:ascii="Cambria Math" w:eastAsiaTheme="minorEastAsia" w:hAnsi="Cambria Math" w:cs="Times New Roman"/>
                 <w:sz w:val="28"/>
                 <w:szCs w:val="28"/>
+                <w:highlight w:val="yellow"/>
               </w:rPr>
               <m:t>0,25+0,5098</m:t>
             </m:r>
@@ -38947,16 +39187,9 @@
             <w:rFonts w:ascii="Cambria Math" w:eastAsiaTheme="minorEastAsia" w:hAnsi="Cambria Math" w:cs="Times New Roman"/>
             <w:sz w:val="28"/>
             <w:szCs w:val="28"/>
+            <w:highlight w:val="yellow"/>
           </w:rPr>
-          <m:t xml:space="preserve"> ≈</m:t>
-        </m:r>
-        <m:r>
-          <w:rPr>
-            <w:rFonts w:ascii="Cambria Math" w:eastAsiaTheme="minorEastAsia" w:hAnsi="Cambria Math" w:cs="Times New Roman"/>
-            <w:sz w:val="28"/>
-            <w:szCs w:val="28"/>
-          </w:rPr>
-          <m:t>0,576</m:t>
+          <m:t xml:space="preserve"> ≈0,576</m:t>
         </m:r>
       </m:oMath>
     </w:p>
@@ -38969,6 +39202,7 @@
           <w:rFonts w:ascii="Times New Roman" w:eastAsiaTheme="minorEastAsia" w:hAnsi="Times New Roman" w:cs="Times New Roman"/>
           <w:sz w:val="28"/>
           <w:szCs w:val="28"/>
+          <w:highlight w:val="yellow"/>
         </w:rPr>
       </w:pPr>
       <w:proofErr w:type="spellStart"/>
@@ -38977,6 +39211,7 @@
           <w:rFonts w:ascii="Times New Roman" w:eastAsiaTheme="minorEastAsia" w:hAnsi="Times New Roman" w:cs="Times New Roman"/>
           <w:sz w:val="28"/>
           <w:szCs w:val="28"/>
+          <w:highlight w:val="yellow"/>
         </w:rPr>
         <w:t>AbsolutePathLength</w:t>
       </w:r>
@@ -38986,6 +39221,7 @@
           <w:rFonts w:ascii="Times New Roman" w:eastAsiaTheme="minorEastAsia" w:hAnsi="Times New Roman" w:cs="Times New Roman"/>
           <w:sz w:val="28"/>
           <w:szCs w:val="28"/>
+          <w:highlight w:val="yellow"/>
         </w:rPr>
         <w:t xml:space="preserve"> = ++0,</w:t>
       </w:r>
@@ -38994,6 +39230,7 @@
           <w:rFonts w:ascii="Times New Roman" w:eastAsiaTheme="minorEastAsia" w:hAnsi="Times New Roman" w:cs="Times New Roman"/>
           <w:sz w:val="28"/>
           <w:szCs w:val="28"/>
+          <w:highlight w:val="yellow"/>
         </w:rPr>
         <w:t>576</w:t>
       </w:r>
@@ -39002,6 +39239,7 @@
           <w:rFonts w:ascii="Times New Roman" w:eastAsiaTheme="minorEastAsia" w:hAnsi="Times New Roman" w:cs="Times New Roman"/>
           <w:sz w:val="28"/>
           <w:szCs w:val="28"/>
+          <w:highlight w:val="yellow"/>
         </w:rPr>
         <w:t xml:space="preserve"> = </w:t>
       </w:r>
@@ -39010,6 +39248,7 @@
           <w:rFonts w:ascii="Times New Roman" w:eastAsiaTheme="minorEastAsia" w:hAnsi="Times New Roman" w:cs="Times New Roman"/>
           <w:sz w:val="28"/>
           <w:szCs w:val="28"/>
+          <w:highlight w:val="yellow"/>
         </w:rPr>
         <w:t>1,4477</w:t>
       </w:r>
@@ -39018,6 +39257,7 @@
           <w:rFonts w:ascii="Times New Roman" w:eastAsiaTheme="minorEastAsia" w:hAnsi="Times New Roman" w:cs="Times New Roman"/>
           <w:sz w:val="28"/>
           <w:szCs w:val="28"/>
+          <w:highlight w:val="yellow"/>
         </w:rPr>
         <w:t>;</w:t>
       </w:r>
@@ -39031,6 +39271,7 @@
           <w:rFonts w:ascii="Times New Roman" w:eastAsiaTheme="minorEastAsia" w:hAnsi="Times New Roman" w:cs="Times New Roman"/>
           <w:sz w:val="28"/>
           <w:szCs w:val="28"/>
+          <w:highlight w:val="yellow"/>
         </w:rPr>
       </w:pPr>
     </w:p>
@@ -39043,13 +39284,15 @@
           <w:rFonts w:ascii="Times New Roman" w:eastAsia="Calibri" w:hAnsi="Times New Roman" w:cs="Times New Roman"/>
           <w:sz w:val="28"/>
           <w:szCs w:val="28"/>
-        </w:rPr>
-      </w:pPr>
-      <w:r>
-        <w:rPr>
-          <w:rFonts w:ascii="Times New Roman" w:eastAsia="Calibri" w:hAnsi="Times New Roman" w:cs="Times New Roman"/>
-          <w:sz w:val="28"/>
-          <w:szCs w:val="28"/>
+          <w:highlight w:val="yellow"/>
+        </w:rPr>
+      </w:pPr>
+      <w:r>
+        <w:rPr>
+          <w:rFonts w:ascii="Times New Roman" w:eastAsia="Calibri" w:hAnsi="Times New Roman" w:cs="Times New Roman"/>
+          <w:sz w:val="28"/>
+          <w:szCs w:val="28"/>
+          <w:highlight w:val="yellow"/>
         </w:rPr>
         <w:t>3.</w:t>
       </w:r>
@@ -39058,6 +39301,7 @@
           <w:rFonts w:ascii="Times New Roman" w:eastAsia="Calibri" w:hAnsi="Times New Roman" w:cs="Times New Roman"/>
           <w:sz w:val="28"/>
           <w:szCs w:val="28"/>
+          <w:highlight w:val="yellow"/>
         </w:rPr>
         <w:tab/>
       </w:r>
@@ -39066,21 +39310,18 @@
           <w:rFonts w:ascii="Times New Roman" w:eastAsia="Calibri" w:hAnsi="Times New Roman" w:cs="Times New Roman"/>
           <w:sz w:val="28"/>
           <w:szCs w:val="28"/>
+          <w:highlight w:val="yellow"/>
         </w:rPr>
         <w:tab/>
-      </w:r>
-      <w:r>
-        <w:rPr>
-          <w:rFonts w:ascii="Times New Roman" w:eastAsia="Calibri" w:hAnsi="Times New Roman" w:cs="Times New Roman"/>
-          <w:sz w:val="28"/>
-          <w:szCs w:val="28"/>
-        </w:rPr>
         <w:t>C-D:</w:t>
       </w:r>
     </w:p>
     <w:p>
       <w:pPr>
         <w:ind w:left="709"/>
+        <w:rPr>
+          <w:highlight w:val="yellow"/>
+        </w:rPr>
       </w:pPr>
       <m:oMath>
         <m:sSub>
@@ -39091,6 +39332,7 @@
                 <w:i/>
                 <w:sz w:val="28"/>
                 <w:szCs w:val="28"/>
+                <w:highlight w:val="yellow"/>
                 <w:lang w:val="uk-UA"/>
               </w:rPr>
             </m:ctrlPr>
@@ -39101,6 +39343,7 @@
                 <w:rFonts w:ascii="Cambria Math" w:eastAsia="Calibri" w:hAnsi="Cambria Math" w:cs="Times New Roman"/>
                 <w:sz w:val="28"/>
                 <w:szCs w:val="28"/>
+                <w:highlight w:val="yellow"/>
                 <w:lang w:val="uk-UA"/>
               </w:rPr>
               <m:t>C</m:t>
@@ -39112,6 +39355,7 @@
                 <w:rFonts w:ascii="Cambria Math" w:eastAsia="Calibri" w:hAnsi="Cambria Math" w:cs="Times New Roman"/>
                 <w:sz w:val="28"/>
                 <w:szCs w:val="28"/>
+                <w:highlight w:val="yellow"/>
                 <w:lang w:val="uk-UA"/>
               </w:rPr>
               <m:t>3</m:t>
@@ -39123,6 +39367,7 @@
             <w:rFonts w:ascii="Cambria Math" w:eastAsia="Calibri" w:hAnsi="Cambria Math" w:cs="Times New Roman"/>
             <w:sz w:val="28"/>
             <w:szCs w:val="28"/>
+            <w:highlight w:val="yellow"/>
             <w:lang w:val="uk-UA"/>
           </w:rPr>
           <m:t>(5;2)</m:t>
@@ -39133,6 +39378,16 @@
           <w:rFonts w:ascii="Times New Roman" w:eastAsia="Calibri" w:hAnsi="Times New Roman" w:cs="Times New Roman"/>
           <w:sz w:val="28"/>
           <w:szCs w:val="28"/>
+          <w:highlight w:val="yellow"/>
+        </w:rPr>
+        <w:t xml:space="preserve"> ;</w:t>
+      </w:r>
+      <w:r>
+        <w:rPr>
+          <w:rFonts w:ascii="Times New Roman" w:eastAsiaTheme="minorEastAsia" w:hAnsi="Times New Roman" w:cs="Times New Roman"/>
+          <w:sz w:val="28"/>
+          <w:szCs w:val="28"/>
+          <w:highlight w:val="yellow"/>
         </w:rPr>
         <w:t xml:space="preserve"> </w:t>
       </w:r>
@@ -39141,22 +39396,7 @@
           <w:rFonts w:ascii="Times New Roman" w:eastAsia="Calibri" w:hAnsi="Times New Roman" w:cs="Times New Roman"/>
           <w:sz w:val="28"/>
           <w:szCs w:val="28"/>
-        </w:rPr>
-        <w:t>;</w:t>
-      </w:r>
-      <w:r>
-        <w:rPr>
-          <w:rFonts w:ascii="Times New Roman" w:eastAsiaTheme="minorEastAsia" w:hAnsi="Times New Roman" w:cs="Times New Roman"/>
-          <w:sz w:val="28"/>
-          <w:szCs w:val="28"/>
-        </w:rPr>
-        <w:t xml:space="preserve"> </w:t>
-      </w:r>
-      <w:r>
-        <w:rPr>
-          <w:rFonts w:ascii="Times New Roman" w:eastAsia="Calibri" w:hAnsi="Times New Roman" w:cs="Times New Roman"/>
-          <w:sz w:val="28"/>
-          <w:szCs w:val="28"/>
+          <w:highlight w:val="yellow"/>
         </w:rPr>
         <w:t xml:space="preserve"> </w:t>
       </w:r>
@@ -39169,6 +39409,7 @@
                 <w:i/>
                 <w:sz w:val="28"/>
                 <w:szCs w:val="28"/>
+                <w:highlight w:val="yellow"/>
                 <w:lang w:val="uk-UA"/>
               </w:rPr>
             </m:ctrlPr>
@@ -39179,6 +39420,7 @@
                 <w:rFonts w:ascii="Cambria Math" w:eastAsia="Calibri" w:hAnsi="Cambria Math" w:cs="Times New Roman"/>
                 <w:sz w:val="28"/>
                 <w:szCs w:val="28"/>
+                <w:highlight w:val="yellow"/>
                 <w:lang w:val="uk-UA"/>
               </w:rPr>
               <m:t>D</m:t>
@@ -39190,6 +39432,7 @@
                 <w:rFonts w:ascii="Cambria Math" w:eastAsia="Calibri" w:hAnsi="Cambria Math" w:cs="Times New Roman"/>
                 <w:sz w:val="28"/>
                 <w:szCs w:val="28"/>
+                <w:highlight w:val="yellow"/>
                 <w:lang w:val="uk-UA"/>
               </w:rPr>
               <m:t>4</m:t>
@@ -39201,6 +39444,7 @@
             <w:rFonts w:ascii="Cambria Math" w:eastAsia="Calibri" w:hAnsi="Cambria Math" w:cs="Times New Roman"/>
             <w:sz w:val="28"/>
             <w:szCs w:val="28"/>
+            <w:highlight w:val="yellow"/>
             <w:lang w:val="uk-UA"/>
           </w:rPr>
           <m:t>(5;9)</m:t>
@@ -39211,13 +39455,20 @@
           <w:rFonts w:ascii="Times New Roman" w:eastAsia="Calibri" w:hAnsi="Times New Roman" w:cs="Times New Roman"/>
           <w:sz w:val="28"/>
           <w:szCs w:val="28"/>
+          <w:highlight w:val="yellow"/>
         </w:rPr>
         <w:t xml:space="preserve"> </w:t>
       </w:r>
       <w:r>
+        <w:rPr>
+          <w:highlight w:val="yellow"/>
+        </w:rPr>
         <w:tab/>
       </w:r>
       <w:r>
+        <w:rPr>
+          <w:highlight w:val="yellow"/>
+        </w:rPr>
         <w:tab/>
       </w:r>
       <m:oMath>
@@ -39229,6 +39480,7 @@
                 <w:i/>
                 <w:sz w:val="28"/>
                 <w:szCs w:val="28"/>
+                <w:highlight w:val="yellow"/>
                 <w:lang w:val="uk-UA"/>
               </w:rPr>
             </m:ctrlPr>
@@ -39239,6 +39491,7 @@
                 <w:rFonts w:ascii="Cambria Math" w:eastAsia="Calibri" w:hAnsi="Cambria Math" w:cs="Times New Roman"/>
                 <w:sz w:val="28"/>
                 <w:szCs w:val="28"/>
+                <w:highlight w:val="yellow"/>
                 <w:lang w:val="uk-UA"/>
               </w:rPr>
               <m:t>C'</m:t>
@@ -39250,6 +39503,7 @@
                 <w:rFonts w:ascii="Cambria Math" w:eastAsia="Calibri" w:hAnsi="Cambria Math" w:cs="Times New Roman"/>
                 <w:sz w:val="28"/>
                 <w:szCs w:val="28"/>
+                <w:highlight w:val="yellow"/>
                 <w:lang w:val="uk-UA"/>
               </w:rPr>
               <m:t>3</m:t>
@@ -39264,6 +39518,7 @@
                 <w:i/>
                 <w:sz w:val="28"/>
                 <w:szCs w:val="28"/>
+                <w:highlight w:val="yellow"/>
                 <w:lang w:val="uk-UA"/>
               </w:rPr>
             </m:ctrlPr>
@@ -39274,6 +39529,7 @@
                 <w:rFonts w:ascii="Cambria Math" w:eastAsia="Calibri" w:hAnsi="Cambria Math" w:cs="Times New Roman"/>
                 <w:sz w:val="28"/>
                 <w:szCs w:val="28"/>
+                <w:highlight w:val="yellow"/>
                 <w:lang w:val="uk-UA"/>
               </w:rPr>
               <m:t>0;0</m:t>
@@ -39286,16 +39542,9 @@
           <w:rFonts w:ascii="Times New Roman" w:eastAsiaTheme="minorEastAsia" w:hAnsi="Times New Roman" w:cs="Times New Roman"/>
           <w:sz w:val="28"/>
           <w:szCs w:val="28"/>
-        </w:rPr>
-        <w:t xml:space="preserve"> ;</w:t>
-      </w:r>
-      <w:r>
-        <w:rPr>
-          <w:rFonts w:ascii="Times New Roman" w:eastAsiaTheme="minorEastAsia" w:hAnsi="Times New Roman" w:cs="Times New Roman"/>
-          <w:sz w:val="28"/>
-          <w:szCs w:val="28"/>
-        </w:rPr>
-        <w:t xml:space="preserve"> </w:t>
+          <w:highlight w:val="yellow"/>
+        </w:rPr>
+        <w:t xml:space="preserve"> ; </w:t>
       </w:r>
       <m:oMath>
         <m:sSub>
@@ -39306,6 +39555,7 @@
                 <w:i/>
                 <w:sz w:val="28"/>
                 <w:szCs w:val="28"/>
+                <w:highlight w:val="yellow"/>
                 <w:lang w:val="uk-UA"/>
               </w:rPr>
             </m:ctrlPr>
@@ -39316,6 +39566,7 @@
                 <w:rFonts w:ascii="Cambria Math" w:eastAsia="Calibri" w:hAnsi="Cambria Math" w:cs="Times New Roman"/>
                 <w:sz w:val="28"/>
                 <w:szCs w:val="28"/>
+                <w:highlight w:val="yellow"/>
                 <w:lang w:val="uk-UA"/>
               </w:rPr>
               <m:t>D'</m:t>
@@ -39327,6 +39578,7 @@
                 <w:rFonts w:ascii="Cambria Math" w:eastAsia="Calibri" w:hAnsi="Cambria Math" w:cs="Times New Roman"/>
                 <w:sz w:val="28"/>
                 <w:szCs w:val="28"/>
+                <w:highlight w:val="yellow"/>
                 <w:lang w:val="uk-UA"/>
               </w:rPr>
               <m:t>4</m:t>
@@ -39341,6 +39593,7 @@
                 <w:i/>
                 <w:sz w:val="28"/>
                 <w:szCs w:val="28"/>
+                <w:highlight w:val="yellow"/>
                 <w:lang w:val="uk-UA"/>
               </w:rPr>
             </m:ctrlPr>
@@ -39351,6 +39604,7 @@
                 <w:rFonts w:ascii="Cambria Math" w:eastAsia="Calibri" w:hAnsi="Cambria Math" w:cs="Times New Roman"/>
                 <w:sz w:val="28"/>
                 <w:szCs w:val="28"/>
+                <w:highlight w:val="yellow"/>
                 <w:lang w:val="uk-UA"/>
               </w:rPr>
               <m:t>0;1</m:t>
@@ -39368,6 +39622,7 @@
           <w:rFonts w:ascii="Times New Roman" w:eastAsiaTheme="minorEastAsia" w:hAnsi="Times New Roman" w:cs="Times New Roman"/>
           <w:sz w:val="28"/>
           <w:szCs w:val="28"/>
+          <w:highlight w:val="yellow"/>
         </w:rPr>
       </w:pPr>
       <w:proofErr w:type="spellStart"/>
@@ -39376,6 +39631,7 @@
           <w:rFonts w:ascii="Times New Roman" w:eastAsiaTheme="minorEastAsia" w:hAnsi="Times New Roman" w:cs="Times New Roman"/>
           <w:sz w:val="28"/>
           <w:szCs w:val="28"/>
+          <w:highlight w:val="yellow"/>
         </w:rPr>
         <w:t>currentOffcutLength</w:t>
       </w:r>
@@ -39385,6 +39641,7 @@
           <w:rFonts w:ascii="Times New Roman" w:eastAsiaTheme="minorEastAsia" w:hAnsi="Times New Roman" w:cs="Times New Roman"/>
           <w:sz w:val="28"/>
           <w:szCs w:val="28"/>
+          <w:highlight w:val="yellow"/>
         </w:rPr>
         <w:t xml:space="preserve"> = </w:t>
       </w:r>
@@ -39398,6 +39655,7 @@
                 <w:i/>
                 <w:sz w:val="28"/>
                 <w:szCs w:val="28"/>
+                <w:highlight w:val="yellow"/>
               </w:rPr>
             </m:ctrlPr>
           </m:radPr>
@@ -39411,6 +39669,7 @@
                     <w:i/>
                     <w:sz w:val="28"/>
                     <w:szCs w:val="28"/>
+                    <w:highlight w:val="yellow"/>
                   </w:rPr>
                 </m:ctrlPr>
               </m:sSupPr>
@@ -39420,6 +39679,7 @@
                     <w:rFonts w:ascii="Cambria Math" w:eastAsiaTheme="minorEastAsia" w:hAnsi="Cambria Math" w:cs="Times New Roman"/>
                     <w:sz w:val="28"/>
                     <w:szCs w:val="28"/>
+                    <w:highlight w:val="yellow"/>
                   </w:rPr>
                   <m:t>(5-5)</m:t>
                 </m:r>
@@ -39430,6 +39690,7 @@
                     <w:rFonts w:ascii="Cambria Math" w:eastAsiaTheme="minorEastAsia" w:hAnsi="Cambria Math" w:cs="Times New Roman"/>
                     <w:sz w:val="28"/>
                     <w:szCs w:val="28"/>
+                    <w:highlight w:val="yellow"/>
                   </w:rPr>
                   <m:t>2</m:t>
                 </m:r>
@@ -39440,6 +39701,7 @@
                 <w:rFonts w:ascii="Cambria Math" w:eastAsiaTheme="minorEastAsia" w:hAnsi="Cambria Math" w:cs="Times New Roman"/>
                 <w:sz w:val="28"/>
                 <w:szCs w:val="28"/>
+                <w:highlight w:val="yellow"/>
               </w:rPr>
               <m:t>+</m:t>
             </m:r>
@@ -39451,6 +39713,7 @@
                     <w:i/>
                     <w:sz w:val="28"/>
                     <w:szCs w:val="28"/>
+                    <w:highlight w:val="yellow"/>
                   </w:rPr>
                 </m:ctrlPr>
               </m:sSupPr>
@@ -39460,6 +39723,7 @@
                     <w:rFonts w:ascii="Cambria Math" w:eastAsiaTheme="minorEastAsia" w:hAnsi="Cambria Math" w:cs="Times New Roman"/>
                     <w:sz w:val="28"/>
                     <w:szCs w:val="28"/>
+                    <w:highlight w:val="yellow"/>
                   </w:rPr>
                   <m:t>(2-9)</m:t>
                 </m:r>
@@ -39470,6 +39734,7 @@
                     <w:rFonts w:ascii="Cambria Math" w:eastAsiaTheme="minorEastAsia" w:hAnsi="Cambria Math" w:cs="Times New Roman"/>
                     <w:sz w:val="28"/>
                     <w:szCs w:val="28"/>
+                    <w:highlight w:val="yellow"/>
                   </w:rPr>
                   <m:t>2</m:t>
                 </m:r>
@@ -39482,6 +39747,7 @@
             <w:rFonts w:ascii="Cambria Math" w:eastAsiaTheme="minorEastAsia" w:hAnsi="Cambria Math" w:cs="Times New Roman"/>
             <w:sz w:val="28"/>
             <w:szCs w:val="28"/>
+            <w:highlight w:val="yellow"/>
           </w:rPr>
           <m:t>=</m:t>
         </m:r>
@@ -39494,6 +39760,7 @@
                 <w:i/>
                 <w:sz w:val="28"/>
                 <w:szCs w:val="28"/>
+                <w:highlight w:val="yellow"/>
               </w:rPr>
             </m:ctrlPr>
           </m:radPr>
@@ -39504,6 +39771,7 @@
                 <w:rFonts w:ascii="Cambria Math" w:eastAsiaTheme="minorEastAsia" w:hAnsi="Cambria Math" w:cs="Times New Roman"/>
                 <w:sz w:val="28"/>
                 <w:szCs w:val="28"/>
+                <w:highlight w:val="yellow"/>
               </w:rPr>
               <m:t>0+49</m:t>
             </m:r>
@@ -39514,6 +39782,7 @@
             <w:rFonts w:ascii="Cambria Math" w:eastAsiaTheme="minorEastAsia" w:hAnsi="Cambria Math" w:cs="Times New Roman"/>
             <w:sz w:val="28"/>
             <w:szCs w:val="28"/>
+            <w:highlight w:val="yellow"/>
           </w:rPr>
           <m:t xml:space="preserve"> ≈7;</m:t>
         </m:r>
@@ -39528,6 +39797,7 @@
           <w:rFonts w:ascii="Times New Roman" w:eastAsiaTheme="minorEastAsia" w:hAnsi="Times New Roman" w:cs="Times New Roman"/>
           <w:sz w:val="28"/>
           <w:szCs w:val="28"/>
+          <w:highlight w:val="yellow"/>
         </w:rPr>
       </w:pPr>
       <w:proofErr w:type="spellStart"/>
@@ -39536,6 +39806,7 @@
           <w:rFonts w:ascii="Times New Roman" w:eastAsiaTheme="minorEastAsia" w:hAnsi="Times New Roman" w:cs="Times New Roman"/>
           <w:sz w:val="28"/>
           <w:szCs w:val="28"/>
+          <w:highlight w:val="yellow"/>
         </w:rPr>
         <w:t>NormalizedPathLength</w:t>
       </w:r>
@@ -39545,6 +39816,7 @@
           <w:rFonts w:ascii="Times New Roman" w:eastAsiaTheme="minorEastAsia" w:hAnsi="Times New Roman" w:cs="Times New Roman"/>
           <w:sz w:val="28"/>
           <w:szCs w:val="28"/>
+          <w:highlight w:val="yellow"/>
         </w:rPr>
         <w:t xml:space="preserve"> = ++7 = 15,213;</w:t>
       </w:r>
@@ -39558,6 +39830,7 @@
           <w:rFonts w:ascii="Times New Roman" w:eastAsiaTheme="minorEastAsia" w:hAnsi="Times New Roman" w:cs="Times New Roman"/>
           <w:sz w:val="28"/>
           <w:szCs w:val="28"/>
+          <w:highlight w:val="yellow"/>
         </w:rPr>
       </w:pPr>
       <w:proofErr w:type="spellStart"/>
@@ -39566,6 +39839,7 @@
           <w:rFonts w:ascii="Times New Roman" w:eastAsiaTheme="minorEastAsia" w:hAnsi="Times New Roman" w:cs="Times New Roman"/>
           <w:sz w:val="28"/>
           <w:szCs w:val="28"/>
+          <w:highlight w:val="yellow"/>
         </w:rPr>
         <w:t>currentOffcutLength</w:t>
       </w:r>
@@ -39575,6 +39849,7 @@
           <w:rFonts w:ascii="Times New Roman" w:eastAsiaTheme="minorEastAsia" w:hAnsi="Times New Roman" w:cs="Times New Roman"/>
           <w:sz w:val="28"/>
           <w:szCs w:val="28"/>
+          <w:highlight w:val="yellow"/>
         </w:rPr>
         <w:t xml:space="preserve"> = </w:t>
       </w:r>
@@ -39588,6 +39863,7 @@
                 <w:i/>
                 <w:sz w:val="28"/>
                 <w:szCs w:val="28"/>
+                <w:highlight w:val="yellow"/>
               </w:rPr>
             </m:ctrlPr>
           </m:radPr>
@@ -39601,6 +39877,7 @@
                     <w:i/>
                     <w:sz w:val="28"/>
                     <w:szCs w:val="28"/>
+                    <w:highlight w:val="yellow"/>
                   </w:rPr>
                 </m:ctrlPr>
               </m:sSupPr>
@@ -39610,6 +39887,7 @@
                     <w:rFonts w:ascii="Cambria Math" w:eastAsiaTheme="minorEastAsia" w:hAnsi="Cambria Math" w:cs="Times New Roman"/>
                     <w:sz w:val="28"/>
                     <w:szCs w:val="28"/>
+                    <w:highlight w:val="yellow"/>
                   </w:rPr>
                   <m:t>(0-0)</m:t>
                 </m:r>
@@ -39620,6 +39898,7 @@
                     <w:rFonts w:ascii="Cambria Math" w:eastAsiaTheme="minorEastAsia" w:hAnsi="Cambria Math" w:cs="Times New Roman"/>
                     <w:sz w:val="28"/>
                     <w:szCs w:val="28"/>
+                    <w:highlight w:val="yellow"/>
                   </w:rPr>
                   <m:t>2</m:t>
                 </m:r>
@@ -39630,6 +39909,7 @@
                 <w:rFonts w:ascii="Cambria Math" w:eastAsiaTheme="minorEastAsia" w:hAnsi="Cambria Math" w:cs="Times New Roman"/>
                 <w:sz w:val="28"/>
                 <w:szCs w:val="28"/>
+                <w:highlight w:val="yellow"/>
               </w:rPr>
               <m:t>+</m:t>
             </m:r>
@@ -39641,6 +39921,7 @@
                     <w:i/>
                     <w:sz w:val="28"/>
                     <w:szCs w:val="28"/>
+                    <w:highlight w:val="yellow"/>
                   </w:rPr>
                 </m:ctrlPr>
               </m:sSupPr>
@@ -39650,6 +39931,7 @@
                     <w:rFonts w:ascii="Cambria Math" w:eastAsiaTheme="minorEastAsia" w:hAnsi="Cambria Math" w:cs="Times New Roman"/>
                     <w:sz w:val="28"/>
                     <w:szCs w:val="28"/>
+                    <w:highlight w:val="yellow"/>
                   </w:rPr>
                   <m:t>(0-1)</m:t>
                 </m:r>
@@ -39660,6 +39942,7 @@
                     <w:rFonts w:ascii="Cambria Math" w:eastAsiaTheme="minorEastAsia" w:hAnsi="Cambria Math" w:cs="Times New Roman"/>
                     <w:sz w:val="28"/>
                     <w:szCs w:val="28"/>
+                    <w:highlight w:val="yellow"/>
                   </w:rPr>
                   <m:t>2</m:t>
                 </m:r>
@@ -39672,6 +39955,7 @@
             <w:rFonts w:ascii="Cambria Math" w:eastAsiaTheme="minorEastAsia" w:hAnsi="Cambria Math" w:cs="Times New Roman"/>
             <w:sz w:val="28"/>
             <w:szCs w:val="28"/>
+            <w:highlight w:val="yellow"/>
           </w:rPr>
           <m:t>=</m:t>
         </m:r>
@@ -39684,6 +39968,7 @@
                 <w:i/>
                 <w:sz w:val="28"/>
                 <w:szCs w:val="28"/>
+                <w:highlight w:val="yellow"/>
               </w:rPr>
             </m:ctrlPr>
           </m:radPr>
@@ -39694,6 +39979,7 @@
                 <w:rFonts w:ascii="Cambria Math" w:eastAsiaTheme="minorEastAsia" w:hAnsi="Cambria Math" w:cs="Times New Roman"/>
                 <w:sz w:val="28"/>
                 <w:szCs w:val="28"/>
+                <w:highlight w:val="yellow"/>
               </w:rPr>
               <m:t>0+1</m:t>
             </m:r>
@@ -39704,6 +39990,7 @@
             <w:rFonts w:ascii="Cambria Math" w:eastAsiaTheme="minorEastAsia" w:hAnsi="Cambria Math" w:cs="Times New Roman"/>
             <w:sz w:val="28"/>
             <w:szCs w:val="28"/>
+            <w:highlight w:val="yellow"/>
           </w:rPr>
           <m:t xml:space="preserve"> ≈1</m:t>
         </m:r>
@@ -39718,6 +40005,7 @@
           <w:rFonts w:ascii="Times New Roman" w:eastAsiaTheme="minorEastAsia" w:hAnsi="Times New Roman" w:cs="Times New Roman"/>
           <w:sz w:val="28"/>
           <w:szCs w:val="28"/>
+          <w:highlight w:val="yellow"/>
         </w:rPr>
       </w:pPr>
       <w:proofErr w:type="spellStart"/>
@@ -39726,6 +40014,7 @@
           <w:rFonts w:ascii="Times New Roman" w:eastAsiaTheme="minorEastAsia" w:hAnsi="Times New Roman" w:cs="Times New Roman"/>
           <w:sz w:val="28"/>
           <w:szCs w:val="28"/>
+          <w:highlight w:val="yellow"/>
         </w:rPr>
         <w:t>AbsolutePathLength</w:t>
       </w:r>
@@ -39735,6 +40024,7 @@
           <w:rFonts w:ascii="Times New Roman" w:eastAsiaTheme="minorEastAsia" w:hAnsi="Times New Roman" w:cs="Times New Roman"/>
           <w:sz w:val="28"/>
           <w:szCs w:val="28"/>
+          <w:highlight w:val="yellow"/>
         </w:rPr>
         <w:t xml:space="preserve"> = ++1 = 2,4477;</w:t>
       </w:r>
@@ -39748,6 +40038,7 @@
           <w:rFonts w:ascii="Times New Roman" w:eastAsiaTheme="minorEastAsia" w:hAnsi="Times New Roman" w:cs="Times New Roman"/>
           <w:sz w:val="28"/>
           <w:szCs w:val="28"/>
+          <w:highlight w:val="yellow"/>
         </w:rPr>
       </w:pPr>
     </w:p>
@@ -39760,6 +40051,7 @@
           <w:rFonts w:ascii="Times New Roman" w:eastAsiaTheme="minorEastAsia" w:hAnsi="Times New Roman" w:cs="Times New Roman"/>
           <w:sz w:val="28"/>
           <w:szCs w:val="28"/>
+          <w:highlight w:val="yellow"/>
         </w:rPr>
       </w:pPr>
       <w:r>
@@ -39767,6 +40059,7 @@
           <w:rFonts w:ascii="Times New Roman" w:eastAsiaTheme="minorEastAsia" w:hAnsi="Times New Roman" w:cs="Times New Roman"/>
           <w:sz w:val="28"/>
           <w:szCs w:val="28"/>
+          <w:highlight w:val="yellow"/>
         </w:rPr>
         <w:t>4.</w:t>
       </w:r>
@@ -39775,6 +40068,7 @@
           <w:rFonts w:ascii="Times New Roman" w:eastAsiaTheme="minorEastAsia" w:hAnsi="Times New Roman" w:cs="Times New Roman"/>
           <w:sz w:val="28"/>
           <w:szCs w:val="28"/>
+          <w:highlight w:val="yellow"/>
         </w:rPr>
         <w:tab/>
       </w:r>
@@ -39783,6 +40077,7 @@
           <w:rFonts w:ascii="Times New Roman" w:eastAsiaTheme="minorEastAsia" w:hAnsi="Times New Roman" w:cs="Times New Roman"/>
           <w:sz w:val="28"/>
           <w:szCs w:val="28"/>
+          <w:highlight w:val="yellow"/>
         </w:rPr>
         <w:tab/>
         <w:t>D-E:</w:t>
@@ -39797,6 +40092,7 @@
           <w:rFonts w:ascii="Times New Roman" w:eastAsiaTheme="minorEastAsia" w:hAnsi="Times New Roman" w:cs="Times New Roman"/>
           <w:sz w:val="28"/>
           <w:szCs w:val="28"/>
+          <w:highlight w:val="yellow"/>
           <w:lang w:val="uk-UA"/>
         </w:rPr>
       </w:pPr>
@@ -39809,6 +40105,7 @@
                 <w:i/>
                 <w:sz w:val="28"/>
                 <w:szCs w:val="28"/>
+                <w:highlight w:val="yellow"/>
                 <w:lang w:val="uk-UA"/>
               </w:rPr>
             </m:ctrlPr>
@@ -39819,6 +40116,7 @@
                 <w:rFonts w:ascii="Cambria Math" w:eastAsia="Calibri" w:hAnsi="Cambria Math" w:cs="Times New Roman"/>
                 <w:sz w:val="28"/>
                 <w:szCs w:val="28"/>
+                <w:highlight w:val="yellow"/>
                 <w:lang w:val="uk-UA"/>
               </w:rPr>
               <m:t>D</m:t>
@@ -39830,6 +40128,7 @@
                 <w:rFonts w:ascii="Cambria Math" w:eastAsia="Calibri" w:hAnsi="Cambria Math" w:cs="Times New Roman"/>
                 <w:sz w:val="28"/>
                 <w:szCs w:val="28"/>
+                <w:highlight w:val="yellow"/>
                 <w:lang w:val="uk-UA"/>
               </w:rPr>
               <m:t>4</m:t>
@@ -39841,6 +40140,7 @@
             <w:rFonts w:ascii="Cambria Math" w:eastAsia="Calibri" w:hAnsi="Cambria Math" w:cs="Times New Roman"/>
             <w:sz w:val="28"/>
             <w:szCs w:val="28"/>
+            <w:highlight w:val="yellow"/>
             <w:lang w:val="uk-UA"/>
           </w:rPr>
           <m:t>(5;9)</m:t>
@@ -39851,24 +40151,9 @@
           <w:rFonts w:ascii="Times New Roman" w:eastAsia="Calibri" w:hAnsi="Times New Roman" w:cs="Times New Roman"/>
           <w:sz w:val="28"/>
           <w:szCs w:val="28"/>
-        </w:rPr>
-        <w:t xml:space="preserve"> </w:t>
-      </w:r>
-      <w:r>
-        <w:rPr>
-          <w:rFonts w:ascii="Times New Roman" w:eastAsia="Calibri" w:hAnsi="Times New Roman" w:cs="Times New Roman"/>
-          <w:sz w:val="28"/>
-          <w:szCs w:val="28"/>
-        </w:rPr>
-        <w:t>;</w:t>
-      </w:r>
-      <w:r>
-        <w:rPr>
-          <w:rFonts w:ascii="Times New Roman" w:eastAsia="Calibri" w:hAnsi="Times New Roman" w:cs="Times New Roman"/>
-          <w:sz w:val="28"/>
-          <w:szCs w:val="28"/>
-        </w:rPr>
-        <w:t xml:space="preserve"> </w:t>
+          <w:highlight w:val="yellow"/>
+        </w:rPr>
+        <w:t xml:space="preserve"> ; </w:t>
       </w:r>
       <m:oMath>
         <m:sSub>
@@ -39879,6 +40164,7 @@
                 <w:i/>
                 <w:sz w:val="28"/>
                 <w:szCs w:val="28"/>
+                <w:highlight w:val="yellow"/>
                 <w:lang w:val="uk-UA"/>
               </w:rPr>
             </m:ctrlPr>
@@ -39889,6 +40175,7 @@
                 <w:rFonts w:ascii="Cambria Math" w:eastAsia="Calibri" w:hAnsi="Cambria Math" w:cs="Times New Roman"/>
                 <w:sz w:val="28"/>
                 <w:szCs w:val="28"/>
+                <w:highlight w:val="yellow"/>
                 <w:lang w:val="uk-UA"/>
               </w:rPr>
               <m:t>E</m:t>
@@ -39900,6 +40187,7 @@
                 <w:rFonts w:ascii="Cambria Math" w:eastAsia="Calibri" w:hAnsi="Cambria Math" w:cs="Times New Roman"/>
                 <w:sz w:val="28"/>
                 <w:szCs w:val="28"/>
+                <w:highlight w:val="yellow"/>
                 <w:lang w:val="uk-UA"/>
               </w:rPr>
               <m:t>5</m:t>
@@ -39911,6 +40199,7 @@
             <w:rFonts w:ascii="Cambria Math" w:eastAsia="Calibri" w:hAnsi="Cambria Math" w:cs="Times New Roman"/>
             <w:sz w:val="28"/>
             <w:szCs w:val="28"/>
+            <w:highlight w:val="yellow"/>
             <w:lang w:val="uk-UA"/>
           </w:rPr>
           <m:t>(7;5)</m:t>
@@ -39921,6 +40210,7 @@
           <w:rFonts w:ascii="Times New Roman" w:eastAsia="Calibri" w:hAnsi="Times New Roman" w:cs="Times New Roman"/>
           <w:sz w:val="28"/>
           <w:szCs w:val="28"/>
+          <w:highlight w:val="yellow"/>
           <w:lang w:val="uk-UA"/>
         </w:rPr>
         <w:tab/>
@@ -39930,6 +40220,7 @@
           <w:rFonts w:ascii="Times New Roman" w:eastAsia="Calibri" w:hAnsi="Times New Roman" w:cs="Times New Roman"/>
           <w:sz w:val="28"/>
           <w:szCs w:val="28"/>
+          <w:highlight w:val="yellow"/>
           <w:lang w:val="uk-UA"/>
         </w:rPr>
         <w:tab/>
@@ -39939,6 +40230,7 @@
           <w:rFonts w:ascii="Times New Roman" w:eastAsia="Calibri" w:hAnsi="Times New Roman" w:cs="Times New Roman"/>
           <w:sz w:val="28"/>
           <w:szCs w:val="28"/>
+          <w:highlight w:val="yellow"/>
           <w:lang w:val="uk-UA"/>
         </w:rPr>
         <w:tab/>
@@ -39952,6 +40244,7 @@
                 <w:i/>
                 <w:sz w:val="28"/>
                 <w:szCs w:val="28"/>
+                <w:highlight w:val="yellow"/>
                 <w:lang w:val="uk-UA"/>
               </w:rPr>
             </m:ctrlPr>
@@ -39962,6 +40255,7 @@
                 <w:rFonts w:ascii="Cambria Math" w:eastAsia="Calibri" w:hAnsi="Cambria Math" w:cs="Times New Roman"/>
                 <w:sz w:val="28"/>
                 <w:szCs w:val="28"/>
+                <w:highlight w:val="yellow"/>
                 <w:lang w:val="uk-UA"/>
               </w:rPr>
               <m:t>D'</m:t>
@@ -39973,6 +40267,7 @@
                 <w:rFonts w:ascii="Cambria Math" w:eastAsia="Calibri" w:hAnsi="Cambria Math" w:cs="Times New Roman"/>
                 <w:sz w:val="28"/>
                 <w:szCs w:val="28"/>
+                <w:highlight w:val="yellow"/>
                 <w:lang w:val="uk-UA"/>
               </w:rPr>
               <m:t>4</m:t>
@@ -39987,6 +40282,7 @@
                 <w:i/>
                 <w:sz w:val="28"/>
                 <w:szCs w:val="28"/>
+                <w:highlight w:val="yellow"/>
                 <w:lang w:val="uk-UA"/>
               </w:rPr>
             </m:ctrlPr>
@@ -39997,6 +40293,7 @@
                 <w:rFonts w:ascii="Cambria Math" w:eastAsia="Calibri" w:hAnsi="Cambria Math" w:cs="Times New Roman"/>
                 <w:sz w:val="28"/>
                 <w:szCs w:val="28"/>
+                <w:highlight w:val="yellow"/>
                 <w:lang w:val="uk-UA"/>
               </w:rPr>
               <m:t>0;1</m:t>
@@ -40009,6 +40306,7 @@
           <w:rFonts w:ascii="Times New Roman" w:eastAsiaTheme="minorEastAsia" w:hAnsi="Times New Roman" w:cs="Times New Roman"/>
           <w:sz w:val="28"/>
           <w:szCs w:val="28"/>
+          <w:highlight w:val="yellow"/>
           <w:lang w:val="ru-RU"/>
         </w:rPr>
         <w:t xml:space="preserve"> </w:t>
@@ -40018,6 +40316,7 @@
           <w:rFonts w:ascii="Times New Roman" w:eastAsiaTheme="minorEastAsia" w:hAnsi="Times New Roman" w:cs="Times New Roman"/>
           <w:sz w:val="28"/>
           <w:szCs w:val="28"/>
+          <w:highlight w:val="yellow"/>
         </w:rPr>
         <w:t>;</w:t>
       </w:r>
@@ -40026,6 +40325,7 @@
           <w:rFonts w:ascii="Times New Roman" w:eastAsiaTheme="minorEastAsia" w:hAnsi="Times New Roman" w:cs="Times New Roman"/>
           <w:sz w:val="28"/>
           <w:szCs w:val="28"/>
+          <w:highlight w:val="yellow"/>
           <w:lang w:val="ru-RU"/>
         </w:rPr>
         <w:t xml:space="preserve"> </w:t>
@@ -40039,6 +40339,7 @@
                 <w:i/>
                 <w:sz w:val="28"/>
                 <w:szCs w:val="28"/>
+                <w:highlight w:val="yellow"/>
                 <w:lang w:val="uk-UA"/>
               </w:rPr>
             </m:ctrlPr>
@@ -40049,6 +40350,7 @@
                 <w:rFonts w:ascii="Cambria Math" w:eastAsia="Calibri" w:hAnsi="Cambria Math" w:cs="Times New Roman"/>
                 <w:sz w:val="28"/>
                 <w:szCs w:val="28"/>
+                <w:highlight w:val="yellow"/>
                 <w:lang w:val="uk-UA"/>
               </w:rPr>
               <m:t>E'</m:t>
@@ -40060,6 +40362,7 @@
                 <w:rFonts w:ascii="Cambria Math" w:eastAsia="Calibri" w:hAnsi="Cambria Math" w:cs="Times New Roman"/>
                 <w:sz w:val="28"/>
                 <w:szCs w:val="28"/>
+                <w:highlight w:val="yellow"/>
                 <w:lang w:val="uk-UA"/>
               </w:rPr>
               <m:t>5</m:t>
@@ -40074,6 +40377,7 @@
                 <w:i/>
                 <w:sz w:val="28"/>
                 <w:szCs w:val="28"/>
+                <w:highlight w:val="yellow"/>
                 <w:lang w:val="uk-UA"/>
               </w:rPr>
             </m:ctrlPr>
@@ -40084,6 +40388,7 @@
                 <w:rFonts w:ascii="Cambria Math" w:eastAsia="Calibri" w:hAnsi="Cambria Math" w:cs="Times New Roman"/>
                 <w:sz w:val="28"/>
                 <w:szCs w:val="28"/>
+                <w:highlight w:val="yellow"/>
                 <w:lang w:val="uk-UA"/>
               </w:rPr>
               <m:t>0,5;0,429</m:t>
@@ -40101,6 +40406,7 @@
           <w:rFonts w:ascii="Times New Roman" w:eastAsiaTheme="minorEastAsia" w:hAnsi="Times New Roman" w:cs="Times New Roman"/>
           <w:sz w:val="28"/>
           <w:szCs w:val="28"/>
+          <w:highlight w:val="yellow"/>
           <w:lang w:val="uk-UA"/>
         </w:rPr>
       </w:pPr>
@@ -40114,6 +40420,7 @@
           <w:rFonts w:ascii="Times New Roman" w:eastAsiaTheme="minorEastAsia" w:hAnsi="Times New Roman" w:cs="Times New Roman"/>
           <w:sz w:val="28"/>
           <w:szCs w:val="28"/>
+          <w:highlight w:val="yellow"/>
         </w:rPr>
       </w:pPr>
       <w:proofErr w:type="spellStart"/>
@@ -40122,6 +40429,7 @@
           <w:rFonts w:ascii="Times New Roman" w:eastAsiaTheme="minorEastAsia" w:hAnsi="Times New Roman" w:cs="Times New Roman"/>
           <w:sz w:val="28"/>
           <w:szCs w:val="28"/>
+          <w:highlight w:val="yellow"/>
         </w:rPr>
         <w:t>c</w:t>
       </w:r>
@@ -40130,6 +40438,7 @@
           <w:rFonts w:ascii="Times New Roman" w:eastAsiaTheme="minorEastAsia" w:hAnsi="Times New Roman" w:cs="Times New Roman"/>
           <w:sz w:val="28"/>
           <w:szCs w:val="28"/>
+          <w:highlight w:val="yellow"/>
         </w:rPr>
         <w:t>urrentOffcutLength</w:t>
       </w:r>
@@ -40139,6 +40448,7 @@
           <w:rFonts w:ascii="Times New Roman" w:eastAsiaTheme="minorEastAsia" w:hAnsi="Times New Roman" w:cs="Times New Roman"/>
           <w:sz w:val="28"/>
           <w:szCs w:val="28"/>
+          <w:highlight w:val="yellow"/>
         </w:rPr>
         <w:t xml:space="preserve"> = </w:t>
       </w:r>
@@ -40152,6 +40462,7 @@
                 <w:i/>
                 <w:sz w:val="28"/>
                 <w:szCs w:val="28"/>
+                <w:highlight w:val="yellow"/>
               </w:rPr>
             </m:ctrlPr>
           </m:radPr>
@@ -40165,6 +40476,7 @@
                     <w:i/>
                     <w:sz w:val="28"/>
                     <w:szCs w:val="28"/>
+                    <w:highlight w:val="yellow"/>
                   </w:rPr>
                 </m:ctrlPr>
               </m:sSupPr>
@@ -40174,24 +40486,9 @@
                     <w:rFonts w:ascii="Cambria Math" w:eastAsiaTheme="minorEastAsia" w:hAnsi="Cambria Math" w:cs="Times New Roman"/>
                     <w:sz w:val="28"/>
                     <w:szCs w:val="28"/>
+                    <w:highlight w:val="yellow"/>
                   </w:rPr>
-                  <m:t>(</m:t>
-                </m:r>
-                <m:r>
-                  <w:rPr>
-                    <w:rFonts w:ascii="Cambria Math" w:eastAsiaTheme="minorEastAsia" w:hAnsi="Cambria Math" w:cs="Times New Roman"/>
-                    <w:sz w:val="28"/>
-                    <w:szCs w:val="28"/>
-                  </w:rPr>
-                  <m:t>5-7</m:t>
-                </m:r>
-                <m:r>
-                  <w:rPr>
-                    <w:rFonts w:ascii="Cambria Math" w:eastAsiaTheme="minorEastAsia" w:hAnsi="Cambria Math" w:cs="Times New Roman"/>
-                    <w:sz w:val="28"/>
-                    <w:szCs w:val="28"/>
-                  </w:rPr>
-                  <m:t>)</m:t>
+                  <m:t>(5-7)</m:t>
                 </m:r>
               </m:e>
               <m:sup>
@@ -40200,6 +40497,7 @@
                     <w:rFonts w:ascii="Cambria Math" w:eastAsiaTheme="minorEastAsia" w:hAnsi="Cambria Math" w:cs="Times New Roman"/>
                     <w:sz w:val="28"/>
                     <w:szCs w:val="28"/>
+                    <w:highlight w:val="yellow"/>
                   </w:rPr>
                   <m:t>2</m:t>
                 </m:r>
@@ -40210,6 +40508,7 @@
                 <w:rFonts w:ascii="Cambria Math" w:eastAsiaTheme="minorEastAsia" w:hAnsi="Cambria Math" w:cs="Times New Roman"/>
                 <w:sz w:val="28"/>
                 <w:szCs w:val="28"/>
+                <w:highlight w:val="yellow"/>
               </w:rPr>
               <m:t>+</m:t>
             </m:r>
@@ -40221,6 +40520,7 @@
                     <w:i/>
                     <w:sz w:val="28"/>
                     <w:szCs w:val="28"/>
+                    <w:highlight w:val="yellow"/>
                   </w:rPr>
                 </m:ctrlPr>
               </m:sSupPr>
@@ -40230,24 +40530,9 @@
                     <w:rFonts w:ascii="Cambria Math" w:eastAsiaTheme="minorEastAsia" w:hAnsi="Cambria Math" w:cs="Times New Roman"/>
                     <w:sz w:val="28"/>
                     <w:szCs w:val="28"/>
+                    <w:highlight w:val="yellow"/>
                   </w:rPr>
-                  <m:t>(</m:t>
-                </m:r>
-                <m:r>
-                  <w:rPr>
-                    <w:rFonts w:ascii="Cambria Math" w:eastAsiaTheme="minorEastAsia" w:hAnsi="Cambria Math" w:cs="Times New Roman"/>
-                    <w:sz w:val="28"/>
-                    <w:szCs w:val="28"/>
-                  </w:rPr>
-                  <m:t>9-5</m:t>
-                </m:r>
-                <m:r>
-                  <w:rPr>
-                    <w:rFonts w:ascii="Cambria Math" w:eastAsiaTheme="minorEastAsia" w:hAnsi="Cambria Math" w:cs="Times New Roman"/>
-                    <w:sz w:val="28"/>
-                    <w:szCs w:val="28"/>
-                  </w:rPr>
-                  <m:t>)</m:t>
+                  <m:t>(9-5)</m:t>
                 </m:r>
               </m:e>
               <m:sup>
@@ -40256,6 +40541,7 @@
                     <w:rFonts w:ascii="Cambria Math" w:eastAsiaTheme="minorEastAsia" w:hAnsi="Cambria Math" w:cs="Times New Roman"/>
                     <w:sz w:val="28"/>
                     <w:szCs w:val="28"/>
+                    <w:highlight w:val="yellow"/>
                   </w:rPr>
                   <m:t>2</m:t>
                 </m:r>
@@ -40268,6 +40554,7 @@
             <w:rFonts w:ascii="Cambria Math" w:eastAsiaTheme="minorEastAsia" w:hAnsi="Cambria Math" w:cs="Times New Roman"/>
             <w:sz w:val="28"/>
             <w:szCs w:val="28"/>
+            <w:highlight w:val="yellow"/>
           </w:rPr>
           <m:t>=</m:t>
         </m:r>
@@ -40280,6 +40567,7 @@
                 <w:i/>
                 <w:sz w:val="28"/>
                 <w:szCs w:val="28"/>
+                <w:highlight w:val="yellow"/>
               </w:rPr>
             </m:ctrlPr>
           </m:radPr>
@@ -40290,16 +40578,9 @@
                 <w:rFonts w:ascii="Cambria Math" w:eastAsiaTheme="minorEastAsia" w:hAnsi="Cambria Math" w:cs="Times New Roman"/>
                 <w:sz w:val="28"/>
                 <w:szCs w:val="28"/>
-              </w:rPr>
-              <m:t>4+</m:t>
-            </m:r>
-            <m:r>
-              <w:rPr>
-                <w:rFonts w:ascii="Cambria Math" w:eastAsiaTheme="minorEastAsia" w:hAnsi="Cambria Math" w:cs="Times New Roman"/>
-                <w:sz w:val="28"/>
-                <w:szCs w:val="28"/>
-              </w:rPr>
-              <m:t>16</m:t>
+                <w:highlight w:val="yellow"/>
+              </w:rPr>
+              <m:t>4+16</m:t>
             </m:r>
           </m:e>
         </m:rad>
@@ -40308,24 +40589,9 @@
             <w:rFonts w:ascii="Cambria Math" w:eastAsiaTheme="minorEastAsia" w:hAnsi="Cambria Math" w:cs="Times New Roman"/>
             <w:sz w:val="28"/>
             <w:szCs w:val="28"/>
+            <w:highlight w:val="yellow"/>
           </w:rPr>
-          <m:t xml:space="preserve"> ≈</m:t>
-        </m:r>
-        <m:r>
-          <w:rPr>
-            <w:rFonts w:ascii="Cambria Math" w:eastAsiaTheme="minorEastAsia" w:hAnsi="Cambria Math" w:cs="Times New Roman"/>
-            <w:sz w:val="28"/>
-            <w:szCs w:val="28"/>
-          </w:rPr>
-          <m:t>4,472</m:t>
-        </m:r>
-        <m:r>
-          <w:rPr>
-            <w:rFonts w:ascii="Cambria Math" w:eastAsiaTheme="minorEastAsia" w:hAnsi="Cambria Math" w:cs="Times New Roman"/>
-            <w:sz w:val="28"/>
-            <w:szCs w:val="28"/>
-          </w:rPr>
-          <m:t>;</m:t>
+          <m:t xml:space="preserve"> ≈4,472;</m:t>
         </m:r>
       </m:oMath>
     </w:p>
@@ -40338,6 +40604,7 @@
           <w:rFonts w:ascii="Times New Roman" w:eastAsiaTheme="minorEastAsia" w:hAnsi="Times New Roman" w:cs="Times New Roman"/>
           <w:sz w:val="28"/>
           <w:szCs w:val="28"/>
+          <w:highlight w:val="yellow"/>
         </w:rPr>
       </w:pPr>
       <w:proofErr w:type="spellStart"/>
@@ -40346,6 +40613,7 @@
           <w:rFonts w:ascii="Times New Roman" w:eastAsiaTheme="minorEastAsia" w:hAnsi="Times New Roman" w:cs="Times New Roman"/>
           <w:sz w:val="28"/>
           <w:szCs w:val="28"/>
+          <w:highlight w:val="yellow"/>
         </w:rPr>
         <w:t>NormalizedPathLength</w:t>
       </w:r>
@@ -40355,6 +40623,7 @@
           <w:rFonts w:ascii="Times New Roman" w:eastAsiaTheme="minorEastAsia" w:hAnsi="Times New Roman" w:cs="Times New Roman"/>
           <w:sz w:val="28"/>
           <w:szCs w:val="28"/>
+          <w:highlight w:val="yellow"/>
         </w:rPr>
         <w:t xml:space="preserve"> = ++</w:t>
       </w:r>
@@ -40363,6 +40632,7 @@
           <w:rFonts w:ascii="Times New Roman" w:eastAsiaTheme="minorEastAsia" w:hAnsi="Times New Roman" w:cs="Times New Roman"/>
           <w:sz w:val="28"/>
           <w:szCs w:val="28"/>
+          <w:highlight w:val="yellow"/>
         </w:rPr>
         <w:t>4,472</w:t>
       </w:r>
@@ -40371,6 +40641,7 @@
           <w:rFonts w:ascii="Times New Roman" w:eastAsiaTheme="minorEastAsia" w:hAnsi="Times New Roman" w:cs="Times New Roman"/>
           <w:sz w:val="28"/>
           <w:szCs w:val="28"/>
+          <w:highlight w:val="yellow"/>
         </w:rPr>
         <w:t xml:space="preserve"> = </w:t>
       </w:r>
@@ -40379,6 +40650,7 @@
           <w:rFonts w:ascii="Times New Roman" w:eastAsiaTheme="minorEastAsia" w:hAnsi="Times New Roman" w:cs="Times New Roman"/>
           <w:sz w:val="28"/>
           <w:szCs w:val="28"/>
+          <w:highlight w:val="yellow"/>
         </w:rPr>
         <w:t>19,685</w:t>
       </w:r>
@@ -40387,6 +40659,7 @@
           <w:rFonts w:ascii="Times New Roman" w:eastAsiaTheme="minorEastAsia" w:hAnsi="Times New Roman" w:cs="Times New Roman"/>
           <w:sz w:val="28"/>
           <w:szCs w:val="28"/>
+          <w:highlight w:val="yellow"/>
         </w:rPr>
         <w:t>;</w:t>
       </w:r>
@@ -40400,6 +40673,7 @@
           <w:rFonts w:ascii="Times New Roman" w:eastAsiaTheme="minorEastAsia" w:hAnsi="Times New Roman" w:cs="Times New Roman"/>
           <w:sz w:val="28"/>
           <w:szCs w:val="28"/>
+          <w:highlight w:val="yellow"/>
         </w:rPr>
       </w:pPr>
       <w:proofErr w:type="spellStart"/>
@@ -40408,6 +40682,7 @@
           <w:rFonts w:ascii="Times New Roman" w:eastAsiaTheme="minorEastAsia" w:hAnsi="Times New Roman" w:cs="Times New Roman"/>
           <w:sz w:val="28"/>
           <w:szCs w:val="28"/>
+          <w:highlight w:val="yellow"/>
         </w:rPr>
         <w:t>currentOffcutLength</w:t>
       </w:r>
@@ -40417,6 +40692,7 @@
           <w:rFonts w:ascii="Times New Roman" w:eastAsiaTheme="minorEastAsia" w:hAnsi="Times New Roman" w:cs="Times New Roman"/>
           <w:sz w:val="28"/>
           <w:szCs w:val="28"/>
+          <w:highlight w:val="yellow"/>
         </w:rPr>
         <w:t xml:space="preserve"> = </w:t>
       </w:r>
@@ -40430,6 +40706,7 @@
                 <w:i/>
                 <w:sz w:val="28"/>
                 <w:szCs w:val="28"/>
+                <w:highlight w:val="yellow"/>
               </w:rPr>
             </m:ctrlPr>
           </m:radPr>
@@ -40443,6 +40720,7 @@
                     <w:i/>
                     <w:sz w:val="28"/>
                     <w:szCs w:val="28"/>
+                    <w:highlight w:val="yellow"/>
                   </w:rPr>
                 </m:ctrlPr>
               </m:sSupPr>
@@ -40452,24 +40730,9 @@
                     <w:rFonts w:ascii="Cambria Math" w:eastAsiaTheme="minorEastAsia" w:hAnsi="Cambria Math" w:cs="Times New Roman"/>
                     <w:sz w:val="28"/>
                     <w:szCs w:val="28"/>
+                    <w:highlight w:val="yellow"/>
                   </w:rPr>
-                  <m:t>(</m:t>
-                </m:r>
-                <m:r>
-                  <w:rPr>
-                    <w:rFonts w:ascii="Cambria Math" w:eastAsiaTheme="minorEastAsia" w:hAnsi="Cambria Math" w:cs="Times New Roman"/>
-                    <w:sz w:val="28"/>
-                    <w:szCs w:val="28"/>
-                  </w:rPr>
-                  <m:t>0-0,5</m:t>
-                </m:r>
-                <m:r>
-                  <w:rPr>
-                    <w:rFonts w:ascii="Cambria Math" w:eastAsiaTheme="minorEastAsia" w:hAnsi="Cambria Math" w:cs="Times New Roman"/>
-                    <w:sz w:val="28"/>
-                    <w:szCs w:val="28"/>
-                  </w:rPr>
-                  <m:t>)</m:t>
+                  <m:t>(0-0,5)</m:t>
                 </m:r>
               </m:e>
               <m:sup>
@@ -40478,6 +40741,7 @@
                     <w:rFonts w:ascii="Cambria Math" w:eastAsiaTheme="minorEastAsia" w:hAnsi="Cambria Math" w:cs="Times New Roman"/>
                     <w:sz w:val="28"/>
                     <w:szCs w:val="28"/>
+                    <w:highlight w:val="yellow"/>
                   </w:rPr>
                   <m:t>2</m:t>
                 </m:r>
@@ -40488,6 +40752,7 @@
                 <w:rFonts w:ascii="Cambria Math" w:eastAsiaTheme="minorEastAsia" w:hAnsi="Cambria Math" w:cs="Times New Roman"/>
                 <w:sz w:val="28"/>
                 <w:szCs w:val="28"/>
+                <w:highlight w:val="yellow"/>
               </w:rPr>
               <m:t>+</m:t>
             </m:r>
@@ -40499,6 +40764,7 @@
                     <w:i/>
                     <w:sz w:val="28"/>
                     <w:szCs w:val="28"/>
+                    <w:highlight w:val="yellow"/>
                   </w:rPr>
                 </m:ctrlPr>
               </m:sSupPr>
@@ -40508,24 +40774,9 @@
                     <w:rFonts w:ascii="Cambria Math" w:eastAsiaTheme="minorEastAsia" w:hAnsi="Cambria Math" w:cs="Times New Roman"/>
                     <w:sz w:val="28"/>
                     <w:szCs w:val="28"/>
+                    <w:highlight w:val="yellow"/>
                   </w:rPr>
-                  <m:t>(</m:t>
-                </m:r>
-                <m:r>
-                  <w:rPr>
-                    <w:rFonts w:ascii="Cambria Math" w:eastAsiaTheme="minorEastAsia" w:hAnsi="Cambria Math" w:cs="Times New Roman"/>
-                    <w:sz w:val="28"/>
-                    <w:szCs w:val="28"/>
-                  </w:rPr>
-                  <m:t>1-0,429</m:t>
-                </m:r>
-                <m:r>
-                  <w:rPr>
-                    <w:rFonts w:ascii="Cambria Math" w:eastAsiaTheme="minorEastAsia" w:hAnsi="Cambria Math" w:cs="Times New Roman"/>
-                    <w:sz w:val="28"/>
-                    <w:szCs w:val="28"/>
-                  </w:rPr>
-                  <m:t>)</m:t>
+                  <m:t>(1-0,429)</m:t>
                 </m:r>
               </m:e>
               <m:sup>
@@ -40534,6 +40785,7 @@
                     <w:rFonts w:ascii="Cambria Math" w:eastAsiaTheme="minorEastAsia" w:hAnsi="Cambria Math" w:cs="Times New Roman"/>
                     <w:sz w:val="28"/>
                     <w:szCs w:val="28"/>
+                    <w:highlight w:val="yellow"/>
                   </w:rPr>
                   <m:t>2</m:t>
                 </m:r>
@@ -40546,6 +40798,7 @@
             <w:rFonts w:ascii="Cambria Math" w:eastAsiaTheme="minorEastAsia" w:hAnsi="Cambria Math" w:cs="Times New Roman"/>
             <w:sz w:val="28"/>
             <w:szCs w:val="28"/>
+            <w:highlight w:val="yellow"/>
           </w:rPr>
           <m:t>=</m:t>
         </m:r>
@@ -40558,6 +40811,7 @@
                 <w:i/>
                 <w:sz w:val="28"/>
                 <w:szCs w:val="28"/>
+                <w:highlight w:val="yellow"/>
               </w:rPr>
             </m:ctrlPr>
           </m:radPr>
@@ -40568,16 +40822,9 @@
                 <w:rFonts w:ascii="Cambria Math" w:eastAsiaTheme="minorEastAsia" w:hAnsi="Cambria Math" w:cs="Times New Roman"/>
                 <w:sz w:val="28"/>
                 <w:szCs w:val="28"/>
-              </w:rPr>
-              <m:t>0,25+0,</m:t>
-            </m:r>
-            <m:r>
-              <w:rPr>
-                <w:rFonts w:ascii="Cambria Math" w:eastAsiaTheme="minorEastAsia" w:hAnsi="Cambria Math" w:cs="Times New Roman"/>
-                <w:sz w:val="28"/>
-                <w:szCs w:val="28"/>
-              </w:rPr>
-              <m:t>326</m:t>
+                <w:highlight w:val="yellow"/>
+              </w:rPr>
+              <m:t>0,25+0,326</m:t>
             </m:r>
           </m:e>
         </m:rad>
@@ -40586,16 +40833,9 @@
             <w:rFonts w:ascii="Cambria Math" w:eastAsiaTheme="minorEastAsia" w:hAnsi="Cambria Math" w:cs="Times New Roman"/>
             <w:sz w:val="28"/>
             <w:szCs w:val="28"/>
+            <w:highlight w:val="yellow"/>
           </w:rPr>
-          <m:t xml:space="preserve"> ≈0,</m:t>
-        </m:r>
-        <m:r>
-          <w:rPr>
-            <w:rFonts w:ascii="Cambria Math" w:eastAsiaTheme="minorEastAsia" w:hAnsi="Cambria Math" w:cs="Times New Roman"/>
-            <w:sz w:val="28"/>
-            <w:szCs w:val="28"/>
-          </w:rPr>
-          <m:t>75897</m:t>
+          <m:t xml:space="preserve"> ≈0,75897</m:t>
         </m:r>
       </m:oMath>
     </w:p>
@@ -40608,6 +40848,7 @@
           <w:rFonts w:ascii="Times New Roman" w:eastAsiaTheme="minorEastAsia" w:hAnsi="Times New Roman" w:cs="Times New Roman"/>
           <w:sz w:val="28"/>
           <w:szCs w:val="28"/>
+          <w:highlight w:val="yellow"/>
         </w:rPr>
       </w:pPr>
       <w:proofErr w:type="spellStart"/>
@@ -40616,6 +40857,7 @@
           <w:rFonts w:ascii="Times New Roman" w:eastAsiaTheme="minorEastAsia" w:hAnsi="Times New Roman" w:cs="Times New Roman"/>
           <w:sz w:val="28"/>
           <w:szCs w:val="28"/>
+          <w:highlight w:val="yellow"/>
         </w:rPr>
         <w:t>AbsolutePathLength</w:t>
       </w:r>
@@ -40625,6 +40867,7 @@
           <w:rFonts w:ascii="Times New Roman" w:eastAsiaTheme="minorEastAsia" w:hAnsi="Times New Roman" w:cs="Times New Roman"/>
           <w:sz w:val="28"/>
           <w:szCs w:val="28"/>
+          <w:highlight w:val="yellow"/>
         </w:rPr>
         <w:t xml:space="preserve"> = ++</w:t>
       </w:r>
@@ -40633,6 +40876,7 @@
           <w:rFonts w:ascii="Times New Roman" w:eastAsiaTheme="minorEastAsia" w:hAnsi="Times New Roman" w:cs="Times New Roman"/>
           <w:sz w:val="28"/>
           <w:szCs w:val="28"/>
+          <w:highlight w:val="yellow"/>
         </w:rPr>
         <w:t>0,75897</w:t>
       </w:r>
@@ -40641,6 +40885,7 @@
           <w:rFonts w:ascii="Times New Roman" w:eastAsiaTheme="minorEastAsia" w:hAnsi="Times New Roman" w:cs="Times New Roman"/>
           <w:sz w:val="28"/>
           <w:szCs w:val="28"/>
+          <w:highlight w:val="yellow"/>
         </w:rPr>
         <w:t xml:space="preserve"> = </w:t>
       </w:r>
@@ -40649,6 +40894,7 @@
           <w:rFonts w:ascii="Times New Roman" w:eastAsiaTheme="minorEastAsia" w:hAnsi="Times New Roman" w:cs="Times New Roman"/>
           <w:sz w:val="28"/>
           <w:szCs w:val="28"/>
+          <w:highlight w:val="yellow"/>
         </w:rPr>
         <w:t>3,20667</w:t>
       </w:r>
@@ -40657,6 +40903,7 @@
           <w:rFonts w:ascii="Times New Roman" w:eastAsiaTheme="minorEastAsia" w:hAnsi="Times New Roman" w:cs="Times New Roman"/>
           <w:sz w:val="28"/>
           <w:szCs w:val="28"/>
+          <w:highlight w:val="yellow"/>
         </w:rPr>
         <w:t>;</w:t>
       </w:r>
@@ -40670,6 +40917,7 @@
           <w:rFonts w:ascii="Times New Roman" w:eastAsiaTheme="minorEastAsia" w:hAnsi="Times New Roman" w:cs="Times New Roman"/>
           <w:sz w:val="28"/>
           <w:szCs w:val="28"/>
+          <w:highlight w:val="yellow"/>
         </w:rPr>
       </w:pPr>
     </w:p>
@@ -40682,6 +40930,7 @@
           <w:rFonts w:ascii="Times New Roman" w:eastAsiaTheme="minorEastAsia" w:hAnsi="Times New Roman" w:cs="Times New Roman"/>
           <w:sz w:val="28"/>
           <w:szCs w:val="28"/>
+          <w:highlight w:val="yellow"/>
         </w:rPr>
       </w:pPr>
       <w:r>
@@ -40689,6 +40938,7 @@
           <w:rFonts w:ascii="Times New Roman" w:eastAsiaTheme="minorEastAsia" w:hAnsi="Times New Roman" w:cs="Times New Roman"/>
           <w:sz w:val="28"/>
           <w:szCs w:val="28"/>
+          <w:highlight w:val="yellow"/>
         </w:rPr>
         <w:t>5.</w:t>
       </w:r>
@@ -40697,6 +40947,7 @@
           <w:rFonts w:ascii="Times New Roman" w:eastAsiaTheme="minorEastAsia" w:hAnsi="Times New Roman" w:cs="Times New Roman"/>
           <w:sz w:val="28"/>
           <w:szCs w:val="28"/>
+          <w:highlight w:val="yellow"/>
         </w:rPr>
         <w:tab/>
       </w:r>
@@ -40705,6 +40956,7 @@
           <w:rFonts w:ascii="Times New Roman" w:eastAsiaTheme="minorEastAsia" w:hAnsi="Times New Roman" w:cs="Times New Roman"/>
           <w:sz w:val="28"/>
           <w:szCs w:val="28"/>
+          <w:highlight w:val="yellow"/>
         </w:rPr>
         <w:tab/>
         <w:t>E-A:</w:t>
@@ -40719,6 +40971,7 @@
           <w:rFonts w:ascii="Times New Roman" w:eastAsiaTheme="minorEastAsia" w:hAnsi="Times New Roman" w:cs="Times New Roman"/>
           <w:sz w:val="28"/>
           <w:szCs w:val="28"/>
+          <w:highlight w:val="yellow"/>
         </w:rPr>
       </w:pPr>
       <m:oMath>
@@ -40730,6 +40983,7 @@
                 <w:i/>
                 <w:sz w:val="28"/>
                 <w:szCs w:val="28"/>
+                <w:highlight w:val="yellow"/>
                 <w:lang w:val="uk-UA"/>
               </w:rPr>
             </m:ctrlPr>
@@ -40740,6 +40994,7 @@
                 <w:rFonts w:ascii="Cambria Math" w:eastAsia="Calibri" w:hAnsi="Cambria Math" w:cs="Times New Roman"/>
                 <w:sz w:val="28"/>
                 <w:szCs w:val="28"/>
+                <w:highlight w:val="yellow"/>
                 <w:lang w:val="uk-UA"/>
               </w:rPr>
               <m:t>E</m:t>
@@ -40751,6 +41006,7 @@
                 <w:rFonts w:ascii="Cambria Math" w:eastAsia="Calibri" w:hAnsi="Cambria Math" w:cs="Times New Roman"/>
                 <w:sz w:val="28"/>
                 <w:szCs w:val="28"/>
+                <w:highlight w:val="yellow"/>
                 <w:lang w:val="uk-UA"/>
               </w:rPr>
               <m:t>5</m:t>
@@ -40765,6 +41021,7 @@
                 <w:i/>
                 <w:sz w:val="28"/>
                 <w:szCs w:val="28"/>
+                <w:highlight w:val="yellow"/>
                 <w:lang w:val="uk-UA"/>
               </w:rPr>
             </m:ctrlPr>
@@ -40775,6 +41032,7 @@
                 <w:rFonts w:ascii="Cambria Math" w:eastAsia="Calibri" w:hAnsi="Cambria Math" w:cs="Times New Roman"/>
                 <w:sz w:val="28"/>
                 <w:szCs w:val="28"/>
+                <w:highlight w:val="yellow"/>
                 <w:lang w:val="uk-UA"/>
               </w:rPr>
               <m:t>7;5</m:t>
@@ -40786,18 +41044,10 @@
             <w:rFonts w:ascii="Cambria Math" w:eastAsia="Calibri" w:hAnsi="Cambria Math" w:cs="Times New Roman"/>
             <w:sz w:val="28"/>
             <w:szCs w:val="28"/>
+            <w:highlight w:val="yellow"/>
             <w:lang w:val="uk-UA"/>
           </w:rPr>
-          <m:t xml:space="preserve"> ;</m:t>
-        </m:r>
-        <m:r>
-          <w:rPr>
-            <w:rFonts w:ascii="Cambria Math" w:eastAsia="Calibri" w:hAnsi="Cambria Math" w:cs="Times New Roman"/>
-            <w:sz w:val="28"/>
-            <w:szCs w:val="28"/>
-            <w:lang w:val="uk-UA"/>
-          </w:rPr>
-          <m:t xml:space="preserve"> </m:t>
+          <m:t xml:space="preserve"> ; </m:t>
         </m:r>
         <m:sSub>
           <m:sSubPr>
@@ -40807,6 +41057,7 @@
                 <w:i/>
                 <w:sz w:val="28"/>
                 <w:szCs w:val="28"/>
+                <w:highlight w:val="yellow"/>
                 <w:lang w:val="uk-UA"/>
               </w:rPr>
             </m:ctrlPr>
@@ -40817,6 +41068,7 @@
                 <w:rFonts w:ascii="Cambria Math" w:eastAsia="Calibri" w:hAnsi="Cambria Math" w:cs="Times New Roman"/>
                 <w:sz w:val="28"/>
                 <w:szCs w:val="28"/>
+                <w:highlight w:val="yellow"/>
                 <w:lang w:val="uk-UA"/>
               </w:rPr>
               <m:t>A</m:t>
@@ -40828,6 +41080,7 @@
                 <w:rFonts w:ascii="Cambria Math" w:eastAsia="Calibri" w:hAnsi="Cambria Math" w:cs="Times New Roman"/>
                 <w:sz w:val="28"/>
                 <w:szCs w:val="28"/>
+                <w:highlight w:val="yellow"/>
                 <w:lang w:val="uk-UA"/>
               </w:rPr>
               <m:t>1</m:t>
@@ -40842,6 +41095,7 @@
                 <w:i/>
                 <w:sz w:val="28"/>
                 <w:szCs w:val="28"/>
+                <w:highlight w:val="yellow"/>
                 <w:lang w:val="uk-UA"/>
               </w:rPr>
             </m:ctrlPr>
@@ -40852,6 +41106,7 @@
                 <w:rFonts w:ascii="Cambria Math" w:eastAsia="Calibri" w:hAnsi="Cambria Math" w:cs="Times New Roman"/>
                 <w:sz w:val="28"/>
                 <w:szCs w:val="28"/>
+                <w:highlight w:val="yellow"/>
                 <w:lang w:val="uk-UA"/>
               </w:rPr>
               <m:t>9;9</m:t>
@@ -40864,6 +41119,7 @@
           <w:rFonts w:ascii="Times New Roman" w:eastAsiaTheme="minorEastAsia" w:hAnsi="Times New Roman" w:cs="Times New Roman"/>
           <w:sz w:val="28"/>
           <w:szCs w:val="28"/>
+          <w:highlight w:val="yellow"/>
           <w:lang w:val="uk-UA"/>
         </w:rPr>
         <w:tab/>
@@ -40873,6 +41129,7 @@
           <w:rFonts w:ascii="Times New Roman" w:eastAsiaTheme="minorEastAsia" w:hAnsi="Times New Roman" w:cs="Times New Roman"/>
           <w:sz w:val="28"/>
           <w:szCs w:val="28"/>
+          <w:highlight w:val="yellow"/>
           <w:lang w:val="uk-UA"/>
         </w:rPr>
         <w:tab/>
@@ -40882,6 +41139,7 @@
           <w:rFonts w:ascii="Times New Roman" w:eastAsiaTheme="minorEastAsia" w:hAnsi="Times New Roman" w:cs="Times New Roman"/>
           <w:sz w:val="28"/>
           <w:szCs w:val="28"/>
+          <w:highlight w:val="yellow"/>
           <w:lang w:val="uk-UA"/>
         </w:rPr>
         <w:tab/>
@@ -40895,6 +41153,7 @@
                 <w:i/>
                 <w:sz w:val="28"/>
                 <w:szCs w:val="28"/>
+                <w:highlight w:val="yellow"/>
                 <w:lang w:val="uk-UA"/>
               </w:rPr>
             </m:ctrlPr>
@@ -40905,6 +41164,7 @@
                 <w:rFonts w:ascii="Cambria Math" w:eastAsia="Calibri" w:hAnsi="Cambria Math" w:cs="Times New Roman"/>
                 <w:sz w:val="28"/>
                 <w:szCs w:val="28"/>
+                <w:highlight w:val="yellow"/>
                 <w:lang w:val="uk-UA"/>
               </w:rPr>
               <m:t>E'</m:t>
@@ -40916,6 +41176,7 @@
                 <w:rFonts w:ascii="Cambria Math" w:eastAsia="Calibri" w:hAnsi="Cambria Math" w:cs="Times New Roman"/>
                 <w:sz w:val="28"/>
                 <w:szCs w:val="28"/>
+                <w:highlight w:val="yellow"/>
                 <w:lang w:val="uk-UA"/>
               </w:rPr>
               <m:t>5</m:t>
@@ -40930,6 +41191,7 @@
                 <w:i/>
                 <w:sz w:val="28"/>
                 <w:szCs w:val="28"/>
+                <w:highlight w:val="yellow"/>
                 <w:lang w:val="uk-UA"/>
               </w:rPr>
             </m:ctrlPr>
@@ -40940,6 +41202,7 @@
                 <w:rFonts w:ascii="Cambria Math" w:eastAsia="Calibri" w:hAnsi="Cambria Math" w:cs="Times New Roman"/>
                 <w:sz w:val="28"/>
                 <w:szCs w:val="28"/>
+                <w:highlight w:val="yellow"/>
                 <w:lang w:val="uk-UA"/>
               </w:rPr>
               <m:t>0,5;0,429</m:t>
@@ -40952,6 +41215,7 @@
           <w:rFonts w:ascii="Times New Roman" w:eastAsiaTheme="minorEastAsia" w:hAnsi="Times New Roman" w:cs="Times New Roman"/>
           <w:sz w:val="28"/>
           <w:szCs w:val="28"/>
+          <w:highlight w:val="yellow"/>
         </w:rPr>
         <w:t xml:space="preserve"> ; </w:t>
       </w:r>
@@ -40964,6 +41228,7 @@
                 <w:i/>
                 <w:sz w:val="28"/>
                 <w:szCs w:val="28"/>
+                <w:highlight w:val="yellow"/>
                 <w:lang w:val="uk-UA"/>
               </w:rPr>
             </m:ctrlPr>
@@ -40977,6 +41242,7 @@
                     <w:i/>
                     <w:sz w:val="28"/>
                     <w:szCs w:val="28"/>
+                    <w:highlight w:val="yellow"/>
                     <w:lang w:val="uk-UA"/>
                   </w:rPr>
                 </m:ctrlPr>
@@ -40987,6 +41253,7 @@
                     <w:rFonts w:ascii="Cambria Math" w:eastAsia="Calibri" w:hAnsi="Cambria Math" w:cs="Times New Roman"/>
                     <w:sz w:val="28"/>
                     <w:szCs w:val="28"/>
+                    <w:highlight w:val="yellow"/>
                     <w:lang w:val="uk-UA"/>
                   </w:rPr>
                   <m:t>A</m:t>
@@ -40998,6 +41265,7 @@
                     <w:rFonts w:ascii="Cambria Math" w:eastAsia="Calibri" w:hAnsi="Cambria Math" w:cs="Times New Roman"/>
                     <w:sz w:val="28"/>
                     <w:szCs w:val="28"/>
+                    <w:highlight w:val="yellow"/>
                     <w:lang w:val="uk-UA"/>
                   </w:rPr>
                   <m:t>'</m:t>
@@ -41011,6 +41279,7 @@
                 <w:rFonts w:ascii="Cambria Math" w:eastAsia="Calibri" w:hAnsi="Cambria Math" w:cs="Times New Roman"/>
                 <w:sz w:val="28"/>
                 <w:szCs w:val="28"/>
+                <w:highlight w:val="yellow"/>
                 <w:lang w:val="uk-UA"/>
               </w:rPr>
               <m:t>1</m:t>
@@ -41025,6 +41294,7 @@
                 <w:i/>
                 <w:sz w:val="28"/>
                 <w:szCs w:val="28"/>
+                <w:highlight w:val="yellow"/>
                 <w:lang w:val="uk-UA"/>
               </w:rPr>
             </m:ctrlPr>
@@ -41035,6 +41305,7 @@
                 <w:rFonts w:ascii="Cambria Math" w:eastAsia="Calibri" w:hAnsi="Cambria Math" w:cs="Times New Roman"/>
                 <w:sz w:val="28"/>
                 <w:szCs w:val="28"/>
+                <w:highlight w:val="yellow"/>
                 <w:lang w:val="uk-UA"/>
               </w:rPr>
               <m:t>1;1</m:t>
@@ -41052,6 +41323,7 @@
           <w:rFonts w:ascii="Times New Roman" w:eastAsia="Calibri" w:hAnsi="Times New Roman" w:cs="Times New Roman"/>
           <w:sz w:val="28"/>
           <w:szCs w:val="28"/>
+          <w:highlight w:val="yellow"/>
         </w:rPr>
       </w:pPr>
     </w:p>
@@ -41064,6 +41336,7 @@
           <w:rFonts w:ascii="Times New Roman" w:eastAsiaTheme="minorEastAsia" w:hAnsi="Times New Roman" w:cs="Times New Roman"/>
           <w:sz w:val="28"/>
           <w:szCs w:val="28"/>
+          <w:highlight w:val="yellow"/>
         </w:rPr>
       </w:pPr>
       <w:proofErr w:type="spellStart"/>
@@ -41072,6 +41345,7 @@
           <w:rFonts w:ascii="Times New Roman" w:eastAsiaTheme="minorEastAsia" w:hAnsi="Times New Roman" w:cs="Times New Roman"/>
           <w:sz w:val="28"/>
           <w:szCs w:val="28"/>
+          <w:highlight w:val="yellow"/>
         </w:rPr>
         <w:t>currentOffcutLength</w:t>
       </w:r>
@@ -41081,6 +41355,7 @@
           <w:rFonts w:ascii="Times New Roman" w:eastAsiaTheme="minorEastAsia" w:hAnsi="Times New Roman" w:cs="Times New Roman"/>
           <w:sz w:val="28"/>
           <w:szCs w:val="28"/>
+          <w:highlight w:val="yellow"/>
         </w:rPr>
         <w:t xml:space="preserve"> = </w:t>
       </w:r>
@@ -41094,6 +41369,7 @@
                 <w:i/>
                 <w:sz w:val="28"/>
                 <w:szCs w:val="28"/>
+                <w:highlight w:val="yellow"/>
               </w:rPr>
             </m:ctrlPr>
           </m:radPr>
@@ -41107,6 +41383,7 @@
                     <w:i/>
                     <w:sz w:val="28"/>
                     <w:szCs w:val="28"/>
+                    <w:highlight w:val="yellow"/>
                   </w:rPr>
                 </m:ctrlPr>
               </m:sSupPr>
@@ -41116,6 +41393,7 @@
                     <w:rFonts w:ascii="Cambria Math" w:eastAsiaTheme="minorEastAsia" w:hAnsi="Cambria Math" w:cs="Times New Roman"/>
                     <w:sz w:val="28"/>
                     <w:szCs w:val="28"/>
+                    <w:highlight w:val="yellow"/>
                   </w:rPr>
                   <m:t>(7-9)</m:t>
                 </m:r>
@@ -41126,6 +41404,7 @@
                     <w:rFonts w:ascii="Cambria Math" w:eastAsiaTheme="minorEastAsia" w:hAnsi="Cambria Math" w:cs="Times New Roman"/>
                     <w:sz w:val="28"/>
                     <w:szCs w:val="28"/>
+                    <w:highlight w:val="yellow"/>
                   </w:rPr>
                   <m:t>2</m:t>
                 </m:r>
@@ -41136,6 +41415,7 @@
                 <w:rFonts w:ascii="Cambria Math" w:eastAsiaTheme="minorEastAsia" w:hAnsi="Cambria Math" w:cs="Times New Roman"/>
                 <w:sz w:val="28"/>
                 <w:szCs w:val="28"/>
+                <w:highlight w:val="yellow"/>
               </w:rPr>
               <m:t>+</m:t>
             </m:r>
@@ -41147,6 +41427,7 @@
                     <w:i/>
                     <w:sz w:val="28"/>
                     <w:szCs w:val="28"/>
+                    <w:highlight w:val="yellow"/>
                   </w:rPr>
                 </m:ctrlPr>
               </m:sSupPr>
@@ -41156,6 +41437,7 @@
                     <w:rFonts w:ascii="Cambria Math" w:eastAsiaTheme="minorEastAsia" w:hAnsi="Cambria Math" w:cs="Times New Roman"/>
                     <w:sz w:val="28"/>
                     <w:szCs w:val="28"/>
+                    <w:highlight w:val="yellow"/>
                   </w:rPr>
                   <m:t>(5-9)</m:t>
                 </m:r>
@@ -41166,6 +41448,7 @@
                     <w:rFonts w:ascii="Cambria Math" w:eastAsiaTheme="minorEastAsia" w:hAnsi="Cambria Math" w:cs="Times New Roman"/>
                     <w:sz w:val="28"/>
                     <w:szCs w:val="28"/>
+                    <w:highlight w:val="yellow"/>
                   </w:rPr>
                   <m:t>2</m:t>
                 </m:r>
@@ -41178,6 +41461,7 @@
             <w:rFonts w:ascii="Cambria Math" w:eastAsiaTheme="minorEastAsia" w:hAnsi="Cambria Math" w:cs="Times New Roman"/>
             <w:sz w:val="28"/>
             <w:szCs w:val="28"/>
+            <w:highlight w:val="yellow"/>
           </w:rPr>
           <m:t>=</m:t>
         </m:r>
@@ -41190,6 +41474,7 @@
                 <w:i/>
                 <w:sz w:val="28"/>
                 <w:szCs w:val="28"/>
+                <w:highlight w:val="yellow"/>
               </w:rPr>
             </m:ctrlPr>
           </m:radPr>
@@ -41200,6 +41485,7 @@
                 <w:rFonts w:ascii="Cambria Math" w:eastAsiaTheme="minorEastAsia" w:hAnsi="Cambria Math" w:cs="Times New Roman"/>
                 <w:sz w:val="28"/>
                 <w:szCs w:val="28"/>
+                <w:highlight w:val="yellow"/>
               </w:rPr>
               <m:t>4+16</m:t>
             </m:r>
@@ -41210,6 +41496,7 @@
             <w:rFonts w:ascii="Cambria Math" w:eastAsiaTheme="minorEastAsia" w:hAnsi="Cambria Math" w:cs="Times New Roman"/>
             <w:sz w:val="28"/>
             <w:szCs w:val="28"/>
+            <w:highlight w:val="yellow"/>
           </w:rPr>
           <m:t xml:space="preserve"> ≈4,472;</m:t>
         </m:r>
@@ -41224,6 +41511,7 @@
           <w:rFonts w:ascii="Times New Roman" w:eastAsiaTheme="minorEastAsia" w:hAnsi="Times New Roman" w:cs="Times New Roman"/>
           <w:sz w:val="28"/>
           <w:szCs w:val="28"/>
+          <w:highlight w:val="yellow"/>
         </w:rPr>
       </w:pPr>
       <w:proofErr w:type="spellStart"/>
@@ -41232,6 +41520,7 @@
           <w:rFonts w:ascii="Times New Roman" w:eastAsiaTheme="minorEastAsia" w:hAnsi="Times New Roman" w:cs="Times New Roman"/>
           <w:sz w:val="28"/>
           <w:szCs w:val="28"/>
+          <w:highlight w:val="yellow"/>
         </w:rPr>
         <w:t>NormalizedPathLength</w:t>
       </w:r>
@@ -41241,6 +41530,7 @@
           <w:rFonts w:ascii="Times New Roman" w:eastAsiaTheme="minorEastAsia" w:hAnsi="Times New Roman" w:cs="Times New Roman"/>
           <w:sz w:val="28"/>
           <w:szCs w:val="28"/>
+          <w:highlight w:val="yellow"/>
         </w:rPr>
         <w:t xml:space="preserve"> = ++4,472 = 24,157;</w:t>
       </w:r>
@@ -41254,6 +41544,7 @@
           <w:rFonts w:ascii="Times New Roman" w:eastAsiaTheme="minorEastAsia" w:hAnsi="Times New Roman" w:cs="Times New Roman"/>
           <w:sz w:val="28"/>
           <w:szCs w:val="28"/>
+          <w:highlight w:val="yellow"/>
         </w:rPr>
       </w:pPr>
       <w:proofErr w:type="spellStart"/>
@@ -41262,6 +41553,7 @@
           <w:rFonts w:ascii="Times New Roman" w:eastAsiaTheme="minorEastAsia" w:hAnsi="Times New Roman" w:cs="Times New Roman"/>
           <w:sz w:val="28"/>
           <w:szCs w:val="28"/>
+          <w:highlight w:val="yellow"/>
         </w:rPr>
         <w:t>currentOffcutLength</w:t>
       </w:r>
@@ -41271,6 +41563,7 @@
           <w:rFonts w:ascii="Times New Roman" w:eastAsiaTheme="minorEastAsia" w:hAnsi="Times New Roman" w:cs="Times New Roman"/>
           <w:sz w:val="28"/>
           <w:szCs w:val="28"/>
+          <w:highlight w:val="yellow"/>
         </w:rPr>
         <w:t xml:space="preserve"> = </w:t>
       </w:r>
@@ -41284,6 +41577,7 @@
                 <w:i/>
                 <w:sz w:val="28"/>
                 <w:szCs w:val="28"/>
+                <w:highlight w:val="yellow"/>
               </w:rPr>
             </m:ctrlPr>
           </m:radPr>
@@ -41297,6 +41591,7 @@
                     <w:i/>
                     <w:sz w:val="28"/>
                     <w:szCs w:val="28"/>
+                    <w:highlight w:val="yellow"/>
                   </w:rPr>
                 </m:ctrlPr>
               </m:sSupPr>
@@ -41306,6 +41601,7 @@
                     <w:rFonts w:ascii="Cambria Math" w:eastAsiaTheme="minorEastAsia" w:hAnsi="Cambria Math" w:cs="Times New Roman"/>
                     <w:sz w:val="28"/>
                     <w:szCs w:val="28"/>
+                    <w:highlight w:val="yellow"/>
                   </w:rPr>
                   <m:t>(0,5-1)</m:t>
                 </m:r>
@@ -41316,6 +41612,7 @@
                     <w:rFonts w:ascii="Cambria Math" w:eastAsiaTheme="minorEastAsia" w:hAnsi="Cambria Math" w:cs="Times New Roman"/>
                     <w:sz w:val="28"/>
                     <w:szCs w:val="28"/>
+                    <w:highlight w:val="yellow"/>
                   </w:rPr>
                   <m:t>2</m:t>
                 </m:r>
@@ -41326,6 +41623,7 @@
                 <w:rFonts w:ascii="Cambria Math" w:eastAsiaTheme="minorEastAsia" w:hAnsi="Cambria Math" w:cs="Times New Roman"/>
                 <w:sz w:val="28"/>
                 <w:szCs w:val="28"/>
+                <w:highlight w:val="yellow"/>
               </w:rPr>
               <m:t>+</m:t>
             </m:r>
@@ -41337,6 +41635,7 @@
                     <w:i/>
                     <w:sz w:val="28"/>
                     <w:szCs w:val="28"/>
+                    <w:highlight w:val="yellow"/>
                   </w:rPr>
                 </m:ctrlPr>
               </m:sSupPr>
@@ -41346,6 +41645,7 @@
                     <w:rFonts w:ascii="Cambria Math" w:eastAsiaTheme="minorEastAsia" w:hAnsi="Cambria Math" w:cs="Times New Roman"/>
                     <w:sz w:val="28"/>
                     <w:szCs w:val="28"/>
+                    <w:highlight w:val="yellow"/>
                   </w:rPr>
                   <m:t>(0,429-1)</m:t>
                 </m:r>
@@ -41356,6 +41656,7 @@
                     <w:rFonts w:ascii="Cambria Math" w:eastAsiaTheme="minorEastAsia" w:hAnsi="Cambria Math" w:cs="Times New Roman"/>
                     <w:sz w:val="28"/>
                     <w:szCs w:val="28"/>
+                    <w:highlight w:val="yellow"/>
                   </w:rPr>
                   <m:t>2</m:t>
                 </m:r>
@@ -41368,6 +41669,7 @@
             <w:rFonts w:ascii="Cambria Math" w:eastAsiaTheme="minorEastAsia" w:hAnsi="Cambria Math" w:cs="Times New Roman"/>
             <w:sz w:val="28"/>
             <w:szCs w:val="28"/>
+            <w:highlight w:val="yellow"/>
           </w:rPr>
           <m:t>=</m:t>
         </m:r>
@@ -41380,6 +41682,7 @@
                 <w:i/>
                 <w:sz w:val="28"/>
                 <w:szCs w:val="28"/>
+                <w:highlight w:val="yellow"/>
               </w:rPr>
             </m:ctrlPr>
           </m:radPr>
@@ -41390,6 +41693,7 @@
                 <w:rFonts w:ascii="Cambria Math" w:eastAsiaTheme="minorEastAsia" w:hAnsi="Cambria Math" w:cs="Times New Roman"/>
                 <w:sz w:val="28"/>
                 <w:szCs w:val="28"/>
+                <w:highlight w:val="yellow"/>
               </w:rPr>
               <m:t>0,25+0,326</m:t>
             </m:r>
@@ -41400,6 +41704,7 @@
             <w:rFonts w:ascii="Cambria Math" w:eastAsiaTheme="minorEastAsia" w:hAnsi="Cambria Math" w:cs="Times New Roman"/>
             <w:sz w:val="28"/>
             <w:szCs w:val="28"/>
+            <w:highlight w:val="yellow"/>
           </w:rPr>
           <m:t xml:space="preserve"> ≈0,75897</m:t>
         </m:r>
@@ -41423,6 +41728,7 @@
           <w:rFonts w:ascii="Times New Roman" w:eastAsiaTheme="minorEastAsia" w:hAnsi="Times New Roman" w:cs="Times New Roman"/>
           <w:sz w:val="28"/>
           <w:szCs w:val="28"/>
+          <w:highlight w:val="yellow"/>
         </w:rPr>
         <w:t>AbsolutePathLength</w:t>
       </w:r>
@@ -41432,11 +41738,10 @@
           <w:rFonts w:ascii="Times New Roman" w:eastAsiaTheme="minorEastAsia" w:hAnsi="Times New Roman" w:cs="Times New Roman"/>
           <w:sz w:val="28"/>
           <w:szCs w:val="28"/>
+          <w:highlight w:val="yellow"/>
         </w:rPr>
         <w:t xml:space="preserve"> = ++0,75897 = 3,9656</w:t>
       </w:r>
-      <w:bookmarkStart w:id="0" w:name="_GoBack"/>
-      <w:bookmarkEnd w:id="0"/>
     </w:p>
     <w:p>
       <w:pPr>
@@ -41797,58 +42102,6 @@
           <w:lang w:val="uk-UA"/>
         </w:rPr>
       </w:pPr>
-    </w:p>
-    <w:p>
-      <w:pPr>
-        <w:spacing w:after="0" w:line="256" w:lineRule="auto"/>
-        <w:ind w:firstLine="426"/>
-        <w:jc w:val="both"/>
-        <w:rPr>
-          <w:rFonts w:ascii="Times New Roman" w:eastAsia="Calibri" w:hAnsi="Times New Roman" w:cs="Times New Roman"/>
-          <w:sz w:val="28"/>
-          <w:szCs w:val="28"/>
-          <w:lang w:val="uk-UA"/>
-        </w:rPr>
-      </w:pPr>
-      <w:r>
-        <w:rPr>
-          <w:rFonts w:ascii="Times New Roman" w:eastAsia="Calibri" w:hAnsi="Times New Roman" w:cs="Times New Roman"/>
-          <w:sz w:val="28"/>
-          <w:szCs w:val="28"/>
-          <w:lang w:val="uk-UA"/>
-        </w:rPr>
-        <w:t xml:space="preserve">Візуалізація завершення роботи алгоритму та виконання блоку </w:t>
-      </w:r>
-      <m:oMath>
-        <m:d>
-          <m:dPr>
-            <m:begChr m:val="〈"/>
-            <m:endChr m:val="〉"/>
-            <m:ctrlPr>
-              <w:rPr>
-                <w:rFonts w:ascii="Cambria Math" w:eastAsia="Calibri" w:hAnsi="Cambria Math" w:cs="Times New Roman"/>
-                <w:b/>
-                <w:i/>
-                <w:sz w:val="28"/>
-                <w:szCs w:val="28"/>
-              </w:rPr>
-            </m:ctrlPr>
-          </m:dPr>
-          <m:e>
-            <m:r>
-              <m:rPr>
-                <m:sty m:val="bi"/>
-              </m:rPr>
-              <w:rPr>
-                <w:rFonts w:ascii="Cambria Math" w:eastAsia="Calibri" w:hAnsi="Cambria Math" w:cs="Times New Roman"/>
-                <w:sz w:val="28"/>
-                <w:szCs w:val="28"/>
-              </w:rPr>
-              <m:t>OnFinalization</m:t>
-            </m:r>
-          </m:e>
-        </m:d>
-      </m:oMath>
     </w:p>
     <w:p>
       <w:pPr>
@@ -42848,7 +43101,7 @@
 </file>
 
 <file path=customXml/itemProps1.xml><?xml version="1.0" encoding="utf-8"?>
-<ds:datastoreItem xmlns:ds="http://schemas.openxmlformats.org/officeDocument/2006/customXml" ds:itemID="{3F8477D8-BCAC-4EB9-9AD5-F40677E71067}">
+<ds:datastoreItem xmlns:ds="http://schemas.openxmlformats.org/officeDocument/2006/customXml" ds:itemID="{1EC13EF5-D33F-4F84-BAB5-013A23215D72}">
   <ds:schemaRefs>
     <ds:schemaRef ds:uri="http://schemas.openxmlformats.org/officeDocument/2006/bibliography"/>
   </ds:schemaRefs>

</xml_diff>